<commit_message>
Fixed broken invoice generation
</commit_message>
<xml_diff>
--- a/Server/InvoiceGenerator/invoice_template.docx
+++ b/Server/InvoiceGenerator/invoice_template.docx
@@ -1,10 +1,11 @@
 
 <file path=word/document.xml><?xml version="1.0" encoding="utf-8"?>
-<w:document xmlns:wpc="http://schemas.microsoft.com/office/word/2010/wordprocessingCanvas" xmlns:cx="http://schemas.microsoft.com/office/drawing/2014/chartex" xmlns:cx1="http://schemas.microsoft.com/office/drawing/2015/9/8/chartex" xmlns:cx2="http://schemas.microsoft.com/office/drawing/2015/10/21/chartex" xmlns:cx3="http://schemas.microsoft.com/office/drawing/2016/5/9/chartex" xmlns:cx4="http://schemas.microsoft.com/office/drawing/2016/5/10/chartex" xmlns:cx5="http://schemas.microsoft.com/office/drawing/2016/5/11/chartex" xmlns:cx6="http://schemas.microsoft.com/office/drawing/2016/5/12/chartex" xmlns:cx7="http://schemas.microsoft.com/office/drawing/2016/5/13/chartex" xmlns:cx8="http://schemas.microsoft.com/office/drawing/2016/5/14/chartex" xmlns:mc="http://schemas.openxmlformats.org/markup-compatibility/2006" xmlns:aink="http://schemas.microsoft.com/office/drawing/2016/ink" xmlns:am3d="http://schemas.microsoft.com/office/drawing/2017/model3d" xmlns:o="urn:schemas-microsoft-com:office:office" xmlns:r="http://schemas.openxmlformats.org/officeDocument/2006/relationships" xmlns:m="http://schemas.openxmlformats.org/officeDocument/2006/math" xmlns:v="urn:schemas-microsoft-com:vml" xmlns:wp14="http://schemas.microsoft.com/office/word/2010/wordprocessingDrawing" xmlns:wp="http://schemas.openxmlformats.org/drawingml/2006/wordprocessingDrawing" xmlns:w10="urn:schemas-microsoft-com:office:word" xmlns:w="http://schemas.openxmlformats.org/wordprocessingml/2006/main" xmlns:w14="http://schemas.microsoft.com/office/word/2010/wordml" xmlns:w15="http://schemas.microsoft.com/office/word/2012/wordml" xmlns:w16cex="http://schemas.microsoft.com/office/word/2018/wordml/cex" xmlns:w16cid="http://schemas.microsoft.com/office/word/2016/wordml/cid" xmlns:w16="http://schemas.microsoft.com/office/word/2018/wordml" xmlns:w16se="http://schemas.microsoft.com/office/word/2015/wordml/symex" xmlns:wpg="http://schemas.microsoft.com/office/word/2010/wordprocessingGroup" xmlns:wpi="http://schemas.microsoft.com/office/word/2010/wordprocessingInk" xmlns:wne="http://schemas.microsoft.com/office/word/2006/wordml" xmlns:wps="http://schemas.microsoft.com/office/word/2010/wordprocessingShape" mc:Ignorable="w14 w15 w16se w16cid w16 w16cex wp14">
+<w:document xmlns:o="urn:schemas-microsoft-com:office:office" xmlns:r="http://schemas.openxmlformats.org/officeDocument/2006/relationships" xmlns:v="urn:schemas-microsoft-com:vml" xmlns:w="http://schemas.openxmlformats.org/wordprocessingml/2006/main" xmlns:w10="urn:schemas-microsoft-com:office:word" xmlns:wp="http://schemas.openxmlformats.org/drawingml/2006/wordprocessingDrawing" xmlns:wps="http://schemas.microsoft.com/office/word/2010/wordprocessingShape" xmlns:wpg="http://schemas.microsoft.com/office/word/2010/wordprocessingGroup" xmlns:mc="http://schemas.openxmlformats.org/markup-compatibility/2006" xmlns:wp14="http://schemas.microsoft.com/office/word/2010/wordprocessingDrawing" xmlns:w14="http://schemas.microsoft.com/office/word/2010/wordml" mc:Ignorable="w14 wp14">
   <w:body>
     <w:p>
       <w:pPr>
-        <w:spacing w:after="0" w:line="265" w:lineRule="auto"/>
+        <w:pStyle w:val="Normal"/>
+        <w:spacing w:lineRule="auto" w:line="264" w:before="0" w:after="0"/>
         <w:ind w:left="-5" w:hanging="10"/>
         <w:rPr>
           <w:sz w:val="20"/>
@@ -16,173 +17,72 @@
           <w:sz w:val="20"/>
           <w:lang w:val="en-US"/>
         </w:rPr>
-        <w:t>{{</w:t>
-      </w:r>
+        <w:t>{{envoyeur}}</w:t>
+      </w:r>
+    </w:p>
+    <w:p>
+      <w:pPr>
+        <w:pStyle w:val="Normal"/>
+        <w:spacing w:lineRule="auto" w:line="264" w:before="0" w:after="0"/>
+        <w:ind w:left="-5" w:hanging="10"/>
+        <w:rPr/>
+      </w:pPr>
       <w:r>
         <w:rPr>
           <w:sz w:val="20"/>
-          <w:lang w:val="en-US"/>
-        </w:rPr>
-        <w:t>envoyeur</w:t>
-      </w:r>
+        </w:rPr>
+        <w:t xml:space="preserve">{{envoyeur_addresse_1}} </w:t>
+      </w:r>
+    </w:p>
+    <w:p>
+      <w:pPr>
+        <w:pStyle w:val="Normal"/>
+        <w:spacing w:lineRule="auto" w:line="264" w:before="0" w:after="503"/>
+        <w:ind w:left="-5" w:hanging="10"/>
+        <w:rPr/>
+      </w:pPr>
       <w:r>
         <w:rPr>
           <w:sz w:val="20"/>
-          <w:lang w:val="en-US"/>
-        </w:rPr>
-        <w:t>}}</w:t>
-      </w:r>
-    </w:p>
-    <w:p>
-      <w:pPr>
-        <w:spacing w:after="0" w:line="265" w:lineRule="auto"/>
-        <w:ind w:left="-5" w:hanging="10"/>
-      </w:pPr>
-      <w:r>
-        <w:rPr>
-          <w:sz w:val="20"/>
-        </w:rPr>
-        <w:t>{{</w:t>
-      </w:r>
-      <w:r>
-        <w:rPr>
-          <w:sz w:val="20"/>
-        </w:rPr>
-        <w:t>envoyeur</w:t>
-      </w:r>
-      <w:r>
-        <w:rPr>
-          <w:sz w:val="20"/>
-        </w:rPr>
-        <w:t>_address</w:t>
-      </w:r>
-      <w:r>
-        <w:rPr>
-          <w:sz w:val="20"/>
-        </w:rPr>
-        <w:t>e</w:t>
-      </w:r>
-      <w:r>
-        <w:rPr>
-          <w:sz w:val="20"/>
-        </w:rPr>
-        <w:t>_1}}</w:t>
-      </w:r>
-      <w:r>
-        <w:rPr>
-          <w:sz w:val="20"/>
-        </w:rPr>
-        <w:t xml:space="preserve"> </w:t>
-      </w:r>
-    </w:p>
-    <w:p>
-      <w:pPr>
-        <w:spacing w:after="503" w:line="265" w:lineRule="auto"/>
-        <w:ind w:left="-5" w:hanging="10"/>
-      </w:pPr>
-      <w:r>
-        <w:rPr>
-          <w:sz w:val="20"/>
-        </w:rPr>
-        <w:t>{{</w:t>
-      </w:r>
-      <w:r>
-        <w:rPr>
-          <w:sz w:val="20"/>
-        </w:rPr>
-        <w:t>envoyeur</w:t>
-      </w:r>
-      <w:r>
-        <w:rPr>
-          <w:sz w:val="20"/>
-        </w:rPr>
-        <w:t>_address</w:t>
-      </w:r>
-      <w:r>
-        <w:rPr>
-          <w:sz w:val="20"/>
-        </w:rPr>
-        <w:t>e</w:t>
-      </w:r>
-      <w:r>
-        <w:rPr>
-          <w:sz w:val="20"/>
-        </w:rPr>
-        <w:t>_2}}</w:t>
-      </w:r>
-    </w:p>
-    <w:p>
-      <w:pPr>
-        <w:spacing w:after="0" w:line="265" w:lineRule="auto"/>
+        </w:rPr>
+        <w:t>{{envoyeur_addresse_2}}</w:t>
+      </w:r>
+    </w:p>
+    <w:p>
+      <w:pPr>
+        <w:pStyle w:val="Normal"/>
+        <w:spacing w:lineRule="auto" w:line="264" w:before="0" w:after="0"/>
         <w:ind w:left="10" w:right="-13" w:hanging="10"/>
         <w:jc w:val="right"/>
+        <w:rPr/>
       </w:pPr>
       <w:r>
         <w:rPr>
           <w:b/>
           <w:sz w:val="24"/>
         </w:rPr>
-        <w:t>{{</w:t>
-      </w:r>
+        <w:t>{{destinataire}}</w:t>
+      </w:r>
+    </w:p>
+    <w:p>
+      <w:pPr>
+        <w:pStyle w:val="Normal"/>
+        <w:spacing w:lineRule="auto" w:line="264" w:before="0" w:after="0"/>
+        <w:ind w:left="10" w:right="-13" w:hanging="10"/>
+        <w:jc w:val="right"/>
+        <w:rPr/>
+      </w:pPr>
       <w:r>
         <w:rPr>
           <w:b/>
           <w:sz w:val="24"/>
         </w:rPr>
-        <w:t>destinataire</w:t>
-      </w:r>
-      <w:r>
-        <w:rPr>
-          <w:b/>
-          <w:sz w:val="24"/>
-        </w:rPr>
-        <w:t>}}</w:t>
-      </w:r>
-    </w:p>
-    <w:p>
-      <w:pPr>
-        <w:spacing w:after="0" w:line="265" w:lineRule="auto"/>
-        <w:ind w:left="10" w:right="-13" w:hanging="10"/>
-        <w:jc w:val="right"/>
-      </w:pPr>
-      <w:r>
-        <w:rPr>
-          <w:b/>
-          <w:sz w:val="24"/>
-        </w:rPr>
-        <w:t>{{</w:t>
-      </w:r>
-      <w:r>
-        <w:rPr>
-          <w:b/>
-          <w:sz w:val="24"/>
-        </w:rPr>
-        <w:t>destinataire_addresse_1</w:t>
-      </w:r>
-      <w:r>
-        <w:rPr>
-          <w:b/>
-          <w:sz w:val="24"/>
-        </w:rPr>
-        <w:t>}}</w:t>
-      </w:r>
-    </w:p>
-    <w:p>
-      <w:pPr>
-        <w:spacing w:after="542" w:line="265" w:lineRule="auto"/>
-        <w:ind w:left="10" w:right="-13" w:hanging="10"/>
-        <w:jc w:val="right"/>
-      </w:pPr>
-      <w:r>
-        <w:rPr>
-          <w:b/>
-          <w:sz w:val="24"/>
-        </w:rPr>
-        <w:t>{{destinataire_addresse_2}}</w:t>
-      </w:r>
-    </w:p>
-    <w:p>
-      <w:pPr>
+        <w:t>{{destinataire_addresse}}</w:t>
+      </w:r>
+    </w:p>
+    <w:p>
+      <w:pPr>
+        <w:pStyle w:val="Normal"/>
         <w:pBdr>
           <w:top w:val="single" w:sz="4" w:space="0" w:color="666666"/>
           <w:left w:val="single" w:sz="4" w:space="0" w:color="666666"/>
@@ -190,9 +90,10 @@
           <w:right w:val="single" w:sz="4" w:space="0" w:color="666666"/>
         </w:pBdr>
         <w:shd w:val="clear" w:color="auto" w:fill="BFBFBF"/>
-        <w:spacing w:after="410"/>
-        <w:ind w:right="27"/>
+        <w:spacing w:before="0" w:after="410"/>
+        <w:ind w:right="27" w:hanging="0"/>
         <w:jc w:val="right"/>
+        <w:rPr/>
       </w:pPr>
       <w:r>
         <w:rPr>
@@ -204,91 +105,47 @@
     </w:p>
     <w:p>
       <w:pPr>
-        <w:spacing w:after="0"/>
+        <w:pStyle w:val="Normal"/>
+        <w:spacing w:before="0" w:after="0"/>
         <w:ind w:left="-5" w:hanging="10"/>
+        <w:rPr/>
       </w:pPr>
       <w:r>
         <w:rPr>
           <w:b/>
           <w:sz w:val="24"/>
         </w:rPr>
-        <w:t>Numéro de facture :</w:t>
-      </w:r>
+        <w:t>Numéro de facture : {{numéro_facture}}</w:t>
+      </w:r>
+    </w:p>
+    <w:p>
+      <w:pPr>
+        <w:pStyle w:val="Normal"/>
+        <w:spacing w:before="0" w:after="201"/>
+        <w:ind w:left="-5" w:hanging="10"/>
+        <w:rPr/>
+      </w:pPr>
       <w:r>
         <w:rPr>
           <w:b/>
           <w:sz w:val="24"/>
         </w:rPr>
-        <w:t xml:space="preserve"> </w:t>
-      </w:r>
-      <w:r>
-        <w:rPr>
-          <w:b/>
-          <w:sz w:val="24"/>
-        </w:rPr>
-        <w:t>{{</w:t>
-      </w:r>
-      <w:r>
-        <w:rPr>
-          <w:b/>
-          <w:sz w:val="24"/>
-        </w:rPr>
-        <w:t>numéro_facture</w:t>
-      </w:r>
-      <w:r>
-        <w:rPr>
-          <w:b/>
-          <w:sz w:val="24"/>
-        </w:rPr>
-        <w:t>}}</w:t>
-      </w:r>
-    </w:p>
-    <w:p>
-      <w:pPr>
-        <w:spacing w:after="201"/>
-        <w:ind w:left="-5" w:hanging="10"/>
-      </w:pPr>
-      <w:r>
-        <w:rPr>
-          <w:b/>
-          <w:sz w:val="24"/>
-        </w:rPr>
-        <w:t xml:space="preserve">Date de facture : </w:t>
-      </w:r>
-      <w:r>
-        <w:rPr>
-          <w:b/>
-          <w:sz w:val="24"/>
-        </w:rPr>
-        <w:t>{{</w:t>
-      </w:r>
-      <w:r>
-        <w:rPr>
-          <w:b/>
-          <w:sz w:val="24"/>
-        </w:rPr>
-        <w:t>date_facture</w:t>
-      </w:r>
-      <w:r>
-        <w:rPr>
-          <w:b/>
-          <w:sz w:val="24"/>
-        </w:rPr>
-        <w:t>}}</w:t>
+        <w:t>Date de facture : {{date_facture}}</w:t>
       </w:r>
     </w:p>
     <w:tbl>
       <w:tblPr>
         <w:tblStyle w:val="TableGrid"/>
         <w:tblW w:w="10307" w:type="dxa"/>
+        <w:jc w:val="left"/>
         <w:tblInd w:w="-2" w:type="dxa"/>
         <w:tblCellMar>
           <w:top w:w="64" w:type="dxa"/>
-          <w:left w:w="0" w:type="dxa"/>
+          <w:left w:w="5" w:type="dxa"/>
           <w:bottom w:w="0" w:type="dxa"/>
-          <w:right w:w="50" w:type="dxa"/>
+          <w:right w:w="45" w:type="dxa"/>
         </w:tblCellMar>
-        <w:tblLook w:val="04A0" w:firstRow="1" w:lastRow="0" w:firstColumn="1" w:lastColumn="0" w:noHBand="0" w:noVBand="1"/>
+        <w:tblLook w:val="04a0" w:noHBand="0" w:noVBand="1" w:firstColumn="1" w:lastRow="0" w:lastColumn="0" w:firstRow="1"/>
       </w:tblPr>
       <w:tblGrid>
         <w:gridCol w:w="4184"/>
@@ -297,27 +154,29 @@
         <w:gridCol w:w="593"/>
         <w:gridCol w:w="1493"/>
         <w:gridCol w:w="176"/>
-        <w:gridCol w:w="1743"/>
+        <w:gridCol w:w="1742"/>
       </w:tblGrid>
       <w:tr>
         <w:trPr>
-          <w:trHeight w:val="1169"/>
+          <w:trHeight w:val="1169" w:hRule="atLeast"/>
         </w:trPr>
         <w:tc>
           <w:tcPr>
-            <w:tcW w:w="4374" w:type="dxa"/>
+            <w:tcW w:w="4184" w:type="dxa"/>
             <w:tcBorders>
               <w:top w:val="single" w:sz="4" w:space="0" w:color="666666"/>
               <w:left w:val="single" w:sz="4" w:space="0" w:color="666666"/>
               <w:bottom w:val="single" w:sz="12" w:space="0" w:color="666666"/>
               <w:right w:val="single" w:sz="4" w:space="0" w:color="666666"/>
             </w:tcBorders>
-            <w:shd w:val="clear" w:color="auto" w:fill="BFBFBF"/>
-          </w:tcPr>
-          <w:p>
-            <w:pPr>
-              <w:spacing w:after="0"/>
-              <w:ind w:left="110"/>
+            <w:shd w:color="auto" w:fill="BFBFBF" w:val="clear"/>
+          </w:tcPr>
+          <w:p>
+            <w:pPr>
+              <w:pStyle w:val="Normal"/>
+              <w:spacing w:lineRule="auto" w:line="240" w:before="0" w:after="0"/>
+              <w:ind w:left="110" w:hanging="0"/>
+              <w:rPr/>
             </w:pPr>
             <w:r>
               <w:rPr>
@@ -330,19 +189,21 @@
         </w:tc>
         <w:tc>
           <w:tcPr>
-            <w:tcW w:w="1216" w:type="dxa"/>
+            <w:tcW w:w="1211" w:type="dxa"/>
             <w:tcBorders>
               <w:top w:val="single" w:sz="4" w:space="0" w:color="666666"/>
               <w:left w:val="single" w:sz="4" w:space="0" w:color="666666"/>
               <w:bottom w:val="single" w:sz="12" w:space="0" w:color="666666"/>
               <w:right w:val="single" w:sz="4" w:space="0" w:color="666666"/>
             </w:tcBorders>
-            <w:shd w:val="clear" w:color="auto" w:fill="BFBFBF"/>
-          </w:tcPr>
-          <w:p>
-            <w:pPr>
-              <w:spacing w:after="0"/>
-              <w:ind w:left="168"/>
+            <w:shd w:color="auto" w:fill="BFBFBF" w:val="clear"/>
+          </w:tcPr>
+          <w:p>
+            <w:pPr>
+              <w:pStyle w:val="Normal"/>
+              <w:spacing w:lineRule="auto" w:line="240" w:before="0" w:after="0"/>
+              <w:ind w:left="168" w:hanging="0"/>
+              <w:rPr/>
             </w:pPr>
             <w:r>
               <w:rPr>
@@ -355,19 +216,21 @@
         </w:tc>
         <w:tc>
           <w:tcPr>
-            <w:tcW w:w="912" w:type="dxa"/>
+            <w:tcW w:w="907" w:type="dxa"/>
             <w:tcBorders>
               <w:top w:val="single" w:sz="4" w:space="0" w:color="666666"/>
               <w:left w:val="single" w:sz="4" w:space="0" w:color="666666"/>
               <w:bottom w:val="single" w:sz="12" w:space="0" w:color="666666"/>
               <w:right w:val="single" w:sz="4" w:space="0" w:color="666666"/>
             </w:tcBorders>
-            <w:shd w:val="clear" w:color="auto" w:fill="BFBFBF"/>
-          </w:tcPr>
-          <w:p>
-            <w:pPr>
-              <w:spacing w:after="0"/>
-              <w:ind w:left="184"/>
+            <w:shd w:color="auto" w:fill="BFBFBF" w:val="clear"/>
+          </w:tcPr>
+          <w:p>
+            <w:pPr>
+              <w:pStyle w:val="Normal"/>
+              <w:spacing w:lineRule="auto" w:line="240" w:before="0" w:after="0"/>
+              <w:ind w:left="184" w:hanging="0"/>
+              <w:rPr/>
             </w:pPr>
             <w:r>
               <w:rPr>
@@ -380,21 +243,22 @@
         </w:tc>
         <w:tc>
           <w:tcPr>
-            <w:tcW w:w="2100" w:type="dxa"/>
+            <w:tcW w:w="2086" w:type="dxa"/>
             <w:gridSpan w:val="2"/>
             <w:tcBorders>
               <w:top w:val="single" w:sz="4" w:space="0" w:color="666666"/>
               <w:left w:val="single" w:sz="4" w:space="0" w:color="666666"/>
               <w:bottom w:val="single" w:sz="12" w:space="0" w:color="666666"/>
-              <w:right w:val="nil"/>
-            </w:tcBorders>
-            <w:shd w:val="clear" w:color="auto" w:fill="BFBFBF"/>
-          </w:tcPr>
-          <w:p>
-            <w:pPr>
-              <w:spacing w:after="0"/>
-              <w:ind w:left="233"/>
+            </w:tcBorders>
+            <w:shd w:color="auto" w:fill="BFBFBF" w:val="clear"/>
+          </w:tcPr>
+          <w:p>
+            <w:pPr>
+              <w:pStyle w:val="Normal"/>
+              <w:spacing w:lineRule="auto" w:line="240" w:before="0" w:after="0"/>
+              <w:ind w:left="233" w:hanging="0"/>
               <w:jc w:val="center"/>
+              <w:rPr/>
             </w:pPr>
             <w:r>
               <w:rPr>
@@ -407,33 +271,43 @@
         </w:tc>
         <w:tc>
           <w:tcPr>
-            <w:tcW w:w="180" w:type="dxa"/>
+            <w:tcW w:w="176" w:type="dxa"/>
             <w:tcBorders>
               <w:top w:val="single" w:sz="4" w:space="0" w:color="666666"/>
-              <w:left w:val="nil"/>
               <w:bottom w:val="single" w:sz="12" w:space="0" w:color="666666"/>
               <w:right w:val="single" w:sz="4" w:space="0" w:color="666666"/>
             </w:tcBorders>
-            <w:shd w:val="clear" w:color="auto" w:fill="BFBFBF"/>
-          </w:tcPr>
-          <w:p/>
-        </w:tc>
-        <w:tc>
-          <w:tcPr>
-            <w:tcW w:w="1525" w:type="dxa"/>
+            <w:shd w:color="auto" w:fill="BFBFBF" w:val="clear"/>
+          </w:tcPr>
+          <w:p>
+            <w:pPr>
+              <w:pStyle w:val="Normal"/>
+              <w:spacing w:lineRule="auto" w:line="240" w:before="0" w:after="0"/>
+              <w:rPr/>
+            </w:pPr>
+            <w:r>
+              <w:rPr/>
+            </w:r>
+          </w:p>
+        </w:tc>
+        <w:tc>
+          <w:tcPr>
+            <w:tcW w:w="1742" w:type="dxa"/>
             <w:tcBorders>
               <w:top w:val="single" w:sz="4" w:space="0" w:color="666666"/>
               <w:left w:val="single" w:sz="4" w:space="0" w:color="666666"/>
               <w:bottom w:val="single" w:sz="12" w:space="0" w:color="666666"/>
               <w:right w:val="single" w:sz="4" w:space="0" w:color="666666"/>
             </w:tcBorders>
-            <w:shd w:val="clear" w:color="auto" w:fill="BFBFBF"/>
-          </w:tcPr>
-          <w:p>
-            <w:pPr>
-              <w:spacing w:after="0"/>
-              <w:ind w:left="49"/>
+            <w:shd w:color="auto" w:fill="BFBFBF" w:val="clear"/>
+          </w:tcPr>
+          <w:p>
+            <w:pPr>
+              <w:pStyle w:val="Normal"/>
+              <w:spacing w:lineRule="auto" w:line="240" w:before="0" w:after="0"/>
+              <w:ind w:left="49" w:hanging="0"/>
               <w:jc w:val="center"/>
+              <w:rPr/>
             </w:pPr>
             <w:r>
               <w:rPr>
@@ -447,11 +321,11 @@
       </w:tr>
       <w:tr>
         <w:trPr>
-          <w:trHeight w:val="1095"/>
+          <w:trHeight w:val="1095" w:hRule="atLeast"/>
         </w:trPr>
         <w:tc>
           <w:tcPr>
-            <w:tcW w:w="4374" w:type="dxa"/>
+            <w:tcW w:w="4184" w:type="dxa"/>
             <w:tcBorders>
               <w:top w:val="single" w:sz="12" w:space="0" w:color="666666"/>
               <w:left w:val="single" w:sz="4" w:space="0" w:color="666666"/>
@@ -461,8 +335,10 @@
           </w:tcPr>
           <w:p>
             <w:pPr>
-              <w:spacing w:after="0"/>
-              <w:ind w:left="110"/>
+              <w:pStyle w:val="Normal"/>
+              <w:spacing w:lineRule="auto" w:line="240" w:before="0" w:after="0"/>
+              <w:ind w:left="110" w:hanging="0"/>
+              <w:rPr/>
             </w:pPr>
             <w:r>
               <w:rPr>
@@ -475,7 +351,7 @@
         </w:tc>
         <w:tc>
           <w:tcPr>
-            <w:tcW w:w="1216" w:type="dxa"/>
+            <w:tcW w:w="1211" w:type="dxa"/>
             <w:tcBorders>
               <w:top w:val="single" w:sz="12" w:space="0" w:color="666666"/>
               <w:left w:val="single" w:sz="4" w:space="0" w:color="666666"/>
@@ -485,18 +361,21 @@
           </w:tcPr>
           <w:p>
             <w:pPr>
-              <w:spacing w:after="0"/>
-              <w:ind w:left="51"/>
+              <w:pStyle w:val="Normal"/>
+              <w:spacing w:lineRule="auto" w:line="240" w:before="0" w:after="0"/>
+              <w:ind w:left="51" w:hanging="0"/>
               <w:jc w:val="center"/>
-            </w:pPr>
-            <w:r>
+              <w:rPr/>
+            </w:pPr>
+            <w:r>
+              <w:rPr/>
               <w:t>{{quantité}}</w:t>
             </w:r>
           </w:p>
         </w:tc>
         <w:tc>
           <w:tcPr>
-            <w:tcW w:w="912" w:type="dxa"/>
+            <w:tcW w:w="907" w:type="dxa"/>
             <w:tcBorders>
               <w:top w:val="single" w:sz="12" w:space="0" w:color="666666"/>
               <w:left w:val="single" w:sz="4" w:space="0" w:color="666666"/>
@@ -506,52 +385,58 @@
           </w:tcPr>
           <w:p>
             <w:pPr>
-              <w:spacing w:after="0"/>
-              <w:ind w:left="52"/>
+              <w:pStyle w:val="Normal"/>
+              <w:spacing w:lineRule="auto" w:line="240" w:before="0" w:after="0"/>
+              <w:ind w:left="52" w:hanging="0"/>
               <w:jc w:val="center"/>
-            </w:pPr>
-            <w:r>
+              <w:rPr/>
+            </w:pPr>
+            <w:r>
+              <w:rPr/>
               <w:t>{{unité}}</w:t>
             </w:r>
           </w:p>
         </w:tc>
         <w:tc>
           <w:tcPr>
-            <w:tcW w:w="2100" w:type="dxa"/>
+            <w:tcW w:w="2086" w:type="dxa"/>
             <w:gridSpan w:val="2"/>
             <w:tcBorders>
               <w:top w:val="single" w:sz="12" w:space="0" w:color="666666"/>
               <w:left w:val="single" w:sz="4" w:space="0" w:color="666666"/>
               <w:bottom w:val="single" w:sz="4" w:space="0" w:color="000000"/>
-              <w:right w:val="nil"/>
-            </w:tcBorders>
-          </w:tcPr>
-          <w:p>
-            <w:pPr>
-              <w:spacing w:after="0"/>
-              <w:ind w:right="54"/>
+            </w:tcBorders>
+          </w:tcPr>
+          <w:p>
+            <w:pPr>
+              <w:pStyle w:val="Normal"/>
+              <w:spacing w:lineRule="auto" w:line="240" w:before="0" w:after="0"/>
+              <w:ind w:right="54" w:hanging="0"/>
               <w:jc w:val="right"/>
-            </w:pPr>
-            <w:r>
+              <w:rPr/>
+            </w:pPr>
+            <w:r>
+              <w:rPr/>
               <w:t>{{prix_unitaire_HT}}</w:t>
             </w:r>
           </w:p>
         </w:tc>
         <w:tc>
           <w:tcPr>
-            <w:tcW w:w="180" w:type="dxa"/>
+            <w:tcW w:w="176" w:type="dxa"/>
             <w:tcBorders>
               <w:top w:val="single" w:sz="12" w:space="0" w:color="666666"/>
-              <w:left w:val="nil"/>
               <w:bottom w:val="single" w:sz="4" w:space="0" w:color="000000"/>
               <w:right w:val="single" w:sz="4" w:space="0" w:color="666666"/>
             </w:tcBorders>
           </w:tcPr>
           <w:p>
             <w:pPr>
-              <w:spacing w:after="0"/>
-              <w:ind w:left="-48"/>
+              <w:pStyle w:val="Normal"/>
+              <w:spacing w:lineRule="auto" w:line="240" w:before="0" w:after="0"/>
+              <w:ind w:left="-48" w:hanging="0"/>
               <w:jc w:val="both"/>
+              <w:rPr/>
             </w:pPr>
             <w:r>
               <w:rPr>
@@ -563,7 +448,7 @@
         </w:tc>
         <w:tc>
           <w:tcPr>
-            <w:tcW w:w="1525" w:type="dxa"/>
+            <w:tcW w:w="1742" w:type="dxa"/>
             <w:tcBorders>
               <w:top w:val="single" w:sz="12" w:space="0" w:color="666666"/>
               <w:left w:val="single" w:sz="4" w:space="0" w:color="666666"/>
@@ -573,8 +458,10 @@
           </w:tcPr>
           <w:p>
             <w:pPr>
-              <w:spacing w:after="0"/>
-              <w:ind w:left="330"/>
+              <w:pStyle w:val="Normal"/>
+              <w:spacing w:lineRule="auto" w:line="240" w:before="0" w:after="0"/>
+              <w:ind w:left="330" w:hanging="0"/>
+              <w:rPr/>
             </w:pPr>
             <w:r>
               <w:rPr>
@@ -587,71 +474,103 @@
       </w:tr>
       <w:tr>
         <w:trPr>
-          <w:trHeight w:val="307"/>
+          <w:trHeight w:val="307" w:hRule="atLeast"/>
         </w:trPr>
         <w:tc>
           <w:tcPr>
-            <w:tcW w:w="4374" w:type="dxa"/>
+            <w:tcW w:w="4184" w:type="dxa"/>
             <w:tcBorders>
               <w:top w:val="single" w:sz="4" w:space="0" w:color="000000"/>
               <w:left w:val="single" w:sz="4" w:space="0" w:color="000000"/>
               <w:bottom w:val="single" w:sz="4" w:space="0" w:color="000000"/>
-              <w:right w:val="nil"/>
-            </w:tcBorders>
-          </w:tcPr>
-          <w:p/>
-        </w:tc>
-        <w:tc>
-          <w:tcPr>
-            <w:tcW w:w="1216" w:type="dxa"/>
+            </w:tcBorders>
+          </w:tcPr>
+          <w:p>
+            <w:pPr>
+              <w:pStyle w:val="Normal"/>
+              <w:spacing w:lineRule="auto" w:line="240" w:before="0" w:after="0"/>
+              <w:rPr/>
+            </w:pPr>
+            <w:r>
+              <w:rPr/>
+            </w:r>
+          </w:p>
+        </w:tc>
+        <w:tc>
+          <w:tcPr>
+            <w:tcW w:w="1211" w:type="dxa"/>
             <w:tcBorders>
               <w:top w:val="single" w:sz="4" w:space="0" w:color="000000"/>
-              <w:left w:val="nil"/>
               <w:bottom w:val="single" w:sz="4" w:space="0" w:color="000000"/>
-              <w:right w:val="nil"/>
-            </w:tcBorders>
-          </w:tcPr>
-          <w:p/>
-        </w:tc>
-        <w:tc>
-          <w:tcPr>
-            <w:tcW w:w="912" w:type="dxa"/>
+            </w:tcBorders>
+          </w:tcPr>
+          <w:p>
+            <w:pPr>
+              <w:pStyle w:val="Normal"/>
+              <w:spacing w:lineRule="auto" w:line="240" w:before="0" w:after="0"/>
+              <w:rPr/>
+            </w:pPr>
+            <w:r>
+              <w:rPr/>
+            </w:r>
+          </w:p>
+        </w:tc>
+        <w:tc>
+          <w:tcPr>
+            <w:tcW w:w="907" w:type="dxa"/>
             <w:tcBorders>
               <w:top w:val="single" w:sz="4" w:space="0" w:color="000000"/>
-              <w:left w:val="nil"/>
               <w:bottom w:val="single" w:sz="4" w:space="0" w:color="000000"/>
-              <w:right w:val="nil"/>
-            </w:tcBorders>
-          </w:tcPr>
-          <w:p/>
-        </w:tc>
-        <w:tc>
-          <w:tcPr>
-            <w:tcW w:w="602" w:type="dxa"/>
+            </w:tcBorders>
+          </w:tcPr>
+          <w:p>
+            <w:pPr>
+              <w:pStyle w:val="Normal"/>
+              <w:spacing w:lineRule="auto" w:line="240" w:before="0" w:after="0"/>
+              <w:rPr/>
+            </w:pPr>
+            <w:r>
+              <w:rPr/>
+            </w:r>
+          </w:p>
+        </w:tc>
+        <w:tc>
+          <w:tcPr>
+            <w:tcW w:w="593" w:type="dxa"/>
             <w:tcBorders>
               <w:top w:val="single" w:sz="4" w:space="0" w:color="000000"/>
-              <w:left w:val="nil"/>
               <w:bottom w:val="single" w:sz="4" w:space="0" w:color="000000"/>
               <w:right w:val="single" w:sz="4" w:space="0" w:color="000000"/>
             </w:tcBorders>
           </w:tcPr>
-          <w:p/>
-        </w:tc>
-        <w:tc>
-          <w:tcPr>
-            <w:tcW w:w="1498" w:type="dxa"/>
+          <w:p>
+            <w:pPr>
+              <w:pStyle w:val="Normal"/>
+              <w:spacing w:lineRule="auto" w:line="240" w:before="0" w:after="0"/>
+              <w:rPr/>
+            </w:pPr>
+            <w:r>
+              <w:rPr/>
+            </w:r>
+          </w:p>
+        </w:tc>
+        <w:tc>
+          <w:tcPr>
+            <w:tcW w:w="1493" w:type="dxa"/>
             <w:tcBorders>
               <w:top w:val="single" w:sz="4" w:space="0" w:color="000000"/>
               <w:left w:val="single" w:sz="4" w:space="0" w:color="000000"/>
               <w:bottom w:val="single" w:sz="4" w:space="0" w:color="000000"/>
               <w:right w:val="single" w:sz="4" w:space="0" w:color="000000"/>
             </w:tcBorders>
-            <w:shd w:val="clear" w:color="auto" w:fill="BFBFBF"/>
-          </w:tcPr>
-          <w:p>
-            <w:pPr>
-              <w:spacing w:after="0"/>
-              <w:ind w:left="110"/>
+            <w:shd w:color="auto" w:fill="BFBFBF" w:val="clear"/>
+          </w:tcPr>
+          <w:p>
+            <w:pPr>
+              <w:pStyle w:val="Normal"/>
+              <w:spacing w:lineRule="auto" w:line="240" w:before="0" w:after="0"/>
+              <w:ind w:left="110" w:hanging="0"/>
+              <w:rPr/>
             </w:pPr>
             <w:r>
               <w:rPr>
@@ -664,7 +583,7 @@
         </w:tc>
         <w:tc>
           <w:tcPr>
-            <w:tcW w:w="1705" w:type="dxa"/>
+            <w:tcW w:w="1918" w:type="dxa"/>
             <w:gridSpan w:val="2"/>
             <w:tcBorders>
               <w:top w:val="single" w:sz="4" w:space="0" w:color="000000"/>
@@ -672,16 +591,19 @@
               <w:bottom w:val="single" w:sz="4" w:space="0" w:color="000000"/>
               <w:right w:val="single" w:sz="4" w:space="0" w:color="000000"/>
             </w:tcBorders>
-            <w:shd w:val="clear" w:color="auto" w:fill="BFBFBF"/>
-          </w:tcPr>
-          <w:p>
-            <w:pPr>
+            <w:shd w:color="auto" w:fill="BFBFBF" w:val="clear"/>
+          </w:tcPr>
+          <w:p>
+            <w:pPr>
+              <w:pStyle w:val="Normal"/>
               <w:tabs>
-                <w:tab w:val="center" w:pos="846"/>
-                <w:tab w:val="right" w:pos="1693"/>
+                <w:tab w:val="clear" w:pos="708"/>
+                <w:tab w:val="center" w:pos="846" w:leader="none"/>
+                <w:tab w:val="right" w:pos="1693" w:leader="none"/>
               </w:tabs>
-              <w:spacing w:after="0"/>
-              <w:ind w:right="56"/>
+              <w:spacing w:lineRule="auto" w:line="240" w:before="0" w:after="0"/>
+              <w:ind w:right="56" w:hanging="0"/>
+              <w:rPr/>
             </w:pPr>
             <w:r>
               <w:rPr>
@@ -689,27 +611,7 @@
                 <w:sz w:val="24"/>
               </w:rPr>
               <w:tab/>
-            </w:r>
-            <w:r>
-              <w:rPr>
-                <w:b/>
-                <w:sz w:val="24"/>
-              </w:rPr>
-              <w:t xml:space="preserve"> </w:t>
-            </w:r>
-            <w:r>
-              <w:rPr>
-                <w:b/>
-                <w:sz w:val="24"/>
-              </w:rPr>
-              <w:t>{{total_TTC}}</w:t>
-            </w:r>
-            <w:r>
-              <w:rPr>
-                <w:b/>
-                <w:sz w:val="24"/>
-              </w:rPr>
-              <w:t>€</w:t>
+              <w:t xml:space="preserve"> {{total_TTC}}€</w:t>
             </w:r>
           </w:p>
         </w:tc>
@@ -717,8 +619,10 @@
     </w:tbl>
     <w:p>
       <w:pPr>
-        <w:spacing w:after="504" w:line="265" w:lineRule="auto"/>
+        <w:pStyle w:val="Normal"/>
+        <w:spacing w:lineRule="auto" w:line="264" w:before="0" w:after="504"/>
         <w:ind w:left="-5" w:hanging="10"/>
+        <w:rPr/>
       </w:pPr>
       <w:r>
         <w:rPr>
@@ -729,8 +633,10 @@
     </w:p>
     <w:p>
       <w:pPr>
-        <w:spacing w:after="264" w:line="265" w:lineRule="auto"/>
+        <w:pStyle w:val="Normal"/>
+        <w:spacing w:lineRule="auto" w:line="264" w:before="0" w:after="264"/>
         <w:ind w:left="-5" w:hanging="10"/>
+        <w:rPr/>
       </w:pPr>
       <w:r>
         <w:rPr>
@@ -740,223 +646,196 @@
       </w:r>
     </w:p>
     <w:p>
-      <w:r>
-        <w:t>L’équipe</w:t>
-      </w:r>
-      <w:r>
-        <w:t xml:space="preserve"> {{</w:t>
-      </w:r>
-      <w:r>
-        <w:t>envoyeur</w:t>
-      </w:r>
-      <w:r>
-        <w:t>}}</w:t>
-      </w:r>
-      <w:r>
-        <w:t>.</w:t>
-      </w:r>
-    </w:p>
-    <w:p>
-      <w:pPr>
-        <w:rPr>
-          <w:sz w:val="18"/>
-        </w:rPr>
-      </w:pPr>
-    </w:p>
-    <w:p>
-      <w:pPr>
-        <w:rPr>
-          <w:sz w:val="18"/>
-        </w:rPr>
-      </w:pPr>
-    </w:p>
-    <w:p>
-      <w:pPr>
-        <w:rPr>
-          <w:sz w:val="18"/>
-        </w:rPr>
-      </w:pPr>
-    </w:p>
-    <w:p>
-      <w:pPr>
-        <w:rPr>
-          <w:sz w:val="18"/>
-        </w:rPr>
-      </w:pPr>
-    </w:p>
-    <w:p>
-      <w:pPr>
-        <w:rPr>
-          <w:sz w:val="18"/>
-        </w:rPr>
-      </w:pPr>
-    </w:p>
-    <w:p>
-      <w:pPr>
-        <w:rPr>
-          <w:sz w:val="18"/>
-        </w:rPr>
-      </w:pPr>
-    </w:p>
-    <w:p>
-      <w:pPr>
-        <w:rPr>
-          <w:sz w:val="18"/>
-        </w:rPr>
-      </w:pPr>
-    </w:p>
-    <w:p>
-      <w:pPr>
-        <w:rPr>
-          <w:sz w:val="18"/>
-        </w:rPr>
-      </w:pPr>
-    </w:p>
-    <w:p>
-      <w:pPr>
+      <w:pPr>
+        <w:pStyle w:val="Normal"/>
+        <w:rPr/>
+      </w:pPr>
+      <w:r>
+        <w:rPr/>
+        <w:t>L’équipe {{envoyeur}}.</w:t>
+      </w:r>
+    </w:p>
+    <w:p>
+      <w:pPr>
+        <w:pStyle w:val="Normal"/>
+        <w:rPr>
+          <w:sz w:val="18"/>
+        </w:rPr>
+      </w:pPr>
+      <w:r>
+        <w:rPr>
+          <w:sz w:val="18"/>
+        </w:rPr>
+      </w:r>
+    </w:p>
+    <w:p>
+      <w:pPr>
+        <w:pStyle w:val="Normal"/>
+        <w:rPr>
+          <w:sz w:val="18"/>
+        </w:rPr>
+      </w:pPr>
+      <w:r>
+        <w:rPr>
+          <w:sz w:val="18"/>
+        </w:rPr>
+      </w:r>
+    </w:p>
+    <w:p>
+      <w:pPr>
+        <w:pStyle w:val="Normal"/>
+        <w:rPr>
+          <w:sz w:val="18"/>
+        </w:rPr>
+      </w:pPr>
+      <w:r>
+        <w:rPr>
+          <w:sz w:val="18"/>
+        </w:rPr>
+      </w:r>
+    </w:p>
+    <w:p>
+      <w:pPr>
+        <w:pStyle w:val="Normal"/>
+        <w:rPr>
+          <w:sz w:val="18"/>
+        </w:rPr>
+      </w:pPr>
+      <w:r>
+        <w:rPr>
+          <w:sz w:val="18"/>
+        </w:rPr>
+      </w:r>
+    </w:p>
+    <w:p>
+      <w:pPr>
+        <w:pStyle w:val="Normal"/>
+        <w:rPr>
+          <w:sz w:val="18"/>
+        </w:rPr>
+      </w:pPr>
+      <w:r>
+        <w:rPr>
+          <w:sz w:val="18"/>
+        </w:rPr>
+      </w:r>
+    </w:p>
+    <w:p>
+      <w:pPr>
+        <w:pStyle w:val="Normal"/>
+        <w:rPr>
+          <w:sz w:val="18"/>
+        </w:rPr>
+      </w:pPr>
+      <w:r>
+        <w:rPr>
+          <w:sz w:val="18"/>
+        </w:rPr>
+      </w:r>
+    </w:p>
+    <w:p>
+      <w:pPr>
+        <w:pStyle w:val="Normal"/>
+        <w:rPr>
+          <w:sz w:val="18"/>
+        </w:rPr>
+      </w:pPr>
+      <w:r>
+        <w:rPr>
+          <w:sz w:val="18"/>
+        </w:rPr>
+      </w:r>
+    </w:p>
+    <w:p>
+      <w:pPr>
+        <w:pStyle w:val="Normal"/>
+        <w:rPr>
+          <w:sz w:val="18"/>
+        </w:rPr>
+      </w:pPr>
+      <w:r>
+        <w:rPr>
+          <w:sz w:val="18"/>
+        </w:rPr>
+      </w:r>
+    </w:p>
+    <w:p>
+      <w:pPr>
+        <w:pStyle w:val="Normal"/>
         <w:tabs>
-          <w:tab w:val="center" w:pos="4284"/>
-          <w:tab w:val="center" w:pos="7748"/>
+          <w:tab w:val="clear" w:pos="708"/>
+          <w:tab w:val="center" w:pos="4284" w:leader="none"/>
+          <w:tab w:val="center" w:pos="7748" w:leader="none"/>
         </w:tabs>
-        <w:spacing w:after="3" w:line="360" w:lineRule="auto"/>
-        <w:ind w:left="-15"/>
-        <w:rPr>
-          <w:sz w:val="18"/>
-        </w:rPr>
-      </w:pPr>
-    </w:p>
-    <w:p>
-      <w:pPr>
+        <w:spacing w:lineRule="auto" w:line="360" w:before="0" w:after="3"/>
+        <w:ind w:left="-15" w:hanging="0"/>
+        <w:rPr>
+          <w:sz w:val="18"/>
+        </w:rPr>
+      </w:pPr>
+      <w:r>
+        <w:rPr>
+          <w:sz w:val="18"/>
+        </w:rPr>
+      </w:r>
+    </w:p>
+    <w:p>
+      <w:pPr>
+        <w:pStyle w:val="Normal"/>
         <w:tabs>
-          <w:tab w:val="center" w:pos="4284"/>
-          <w:tab w:val="center" w:pos="7748"/>
+          <w:tab w:val="clear" w:pos="708"/>
+          <w:tab w:val="center" w:pos="4284" w:leader="none"/>
+          <w:tab w:val="center" w:pos="7748" w:leader="none"/>
         </w:tabs>
-        <w:spacing w:after="3" w:line="360" w:lineRule="auto"/>
-        <w:ind w:left="-15"/>
-      </w:pPr>
-      <w:r>
-        <w:rPr>
-          <w:sz w:val="18"/>
-        </w:rPr>
-        <w:t>{{</w:t>
-      </w:r>
-      <w:r>
-        <w:rPr>
-          <w:sz w:val="18"/>
-        </w:rPr>
-        <w:t>envoyeur</w:t>
-      </w:r>
-      <w:r>
-        <w:rPr>
-          <w:sz w:val="18"/>
-        </w:rPr>
-        <w:t xml:space="preserve">}} </w:t>
-      </w:r>
-      <w:r>
-        <w:rPr>
-          <w:sz w:val="18"/>
-        </w:rPr>
+        <w:spacing w:lineRule="auto" w:line="360" w:before="0" w:after="3"/>
+        <w:ind w:left="-15" w:hanging="0"/>
+        <w:rPr/>
+      </w:pPr>
+      <w:r>
+        <w:rPr>
+          <w:sz w:val="18"/>
+        </w:rPr>
+        <w:t xml:space="preserve">{{envoyeur}} </w:t>
         <w:tab/>
-      </w:r>
-      <w:r>
-        <w:rPr>
-          <w:sz w:val="18"/>
-        </w:rPr>
-        <w:t>Tél</w:t>
-      </w:r>
-      <w:r>
-        <w:rPr>
-          <w:sz w:val="18"/>
-        </w:rPr>
-        <w:t>: {{</w:t>
-      </w:r>
-      <w:r>
-        <w:rPr>
-          <w:sz w:val="18"/>
-        </w:rPr>
-        <w:t xml:space="preserve">téléphone </w:t>
-      </w:r>
-      <w:r>
-        <w:rPr>
-          <w:sz w:val="18"/>
-        </w:rPr>
-        <w:t>}}</w:t>
-      </w:r>
-      <w:r>
-        <w:rPr>
-          <w:sz w:val="18"/>
-        </w:rPr>
+        <w:t>Tél: {{téléphone }}</w:t>
         <w:tab/>
-      </w:r>
-      <w:r>
-        <w:rPr>
-          <w:sz w:val="18"/>
-        </w:rPr>
         <w:t>Détails bancaires</w:t>
       </w:r>
     </w:p>
     <w:p>
       <w:pPr>
+        <w:pStyle w:val="Normal"/>
         <w:tabs>
-          <w:tab w:val="center" w:pos="4284"/>
-          <w:tab w:val="center" w:pos="7748"/>
+          <w:tab w:val="clear" w:pos="708"/>
+          <w:tab w:val="center" w:pos="4284" w:leader="none"/>
+          <w:tab w:val="center" w:pos="7748" w:leader="none"/>
         </w:tabs>
-        <w:spacing w:after="3"/>
-        <w:ind w:left="-15"/>
+        <w:spacing w:before="0" w:after="3"/>
+        <w:ind w:left="-15" w:hanging="0"/>
+        <w:rPr/>
       </w:pPr>
       <w:r>
         <w:rPr>
           <w:sz w:val="18"/>
         </w:rPr>
         <w:t>{{envoyeur_addresse_1}}</w:t>
-      </w:r>
-      <w:r>
-        <w:rPr>
-          <w:sz w:val="18"/>
-        </w:rPr>
         <w:tab/>
-        <w:t>E-Mail</w:t>
-      </w:r>
-      <w:r>
-        <w:rPr>
-          <w:sz w:val="18"/>
-        </w:rPr>
-        <w:t xml:space="preserve"> </w:t>
-      </w:r>
-      <w:r>
-        <w:rPr>
-          <w:sz w:val="18"/>
-        </w:rPr>
-        <w:t>:</w:t>
-      </w:r>
-      <w:r>
-        <w:rPr>
-          <w:sz w:val="18"/>
-        </w:rPr>
-        <w:t xml:space="preserve"> {{email}}</w:t>
-      </w:r>
-      <w:r>
-        <w:rPr>
-          <w:sz w:val="18"/>
-        </w:rPr>
+        <w:t>E-Mail : {{email}}</w:t>
         <w:tab/>
-        <w:t xml:space="preserve">IBAN </w:t>
-      </w:r>
-      <w:r>
-        <w:rPr>
-          <w:sz w:val="18"/>
-        </w:rPr>
-        <w:t>{{IBAN}}</w:t>
-      </w:r>
-    </w:p>
-    <w:p>
-      <w:pPr>
+        <w:t>IBAN {{IBAN}}</w:t>
+      </w:r>
+    </w:p>
+    <w:p>
+      <w:pPr>
+        <w:pStyle w:val="Normal"/>
         <w:tabs>
-          <w:tab w:val="center" w:pos="4284"/>
-          <w:tab w:val="center" w:pos="7748"/>
+          <w:tab w:val="clear" w:pos="708"/>
+          <w:tab w:val="center" w:pos="4284" w:leader="none"/>
+          <w:tab w:val="center" w:pos="7748" w:leader="none"/>
         </w:tabs>
-        <w:spacing w:after="3"/>
-        <w:ind w:left="-15"/>
+        <w:spacing w:before="0" w:after="3"/>
+        <w:ind w:left="-15" w:hanging="0"/>
+        <w:rPr/>
       </w:pPr>
       <w:r>
         <w:rPr>
@@ -967,28 +846,35 @@
     </w:p>
     <w:p>
       <w:pPr>
-        <w:spacing w:after="3"/>
+        <w:pStyle w:val="Normal"/>
+        <w:spacing w:before="0" w:after="3"/>
         <w:ind w:left="-5" w:hanging="10"/>
-      </w:pPr>
-      <w:r>
+        <w:rPr/>
+      </w:pPr>
+      <w:r>
+        <w:rPr/>
         <w:t>{{envoyeur_addresse_3}}</w:t>
       </w:r>
     </w:p>
     <w:sectPr>
+      <w:type w:val="nextPage"/>
       <w:pgSz w:w="11906" w:h="16838"/>
-      <w:pgMar w:top="1440" w:right="700" w:bottom="1440" w:left="996" w:header="720" w:footer="720" w:gutter="0"/>
-      <w:cols w:space="720"/>
+      <w:pgMar w:left="996" w:right="700" w:header="0" w:top="1440" w:footer="0" w:bottom="1440" w:gutter="0"/>
+      <w:pgNumType w:fmt="decimal"/>
+      <w:formProt w:val="false"/>
+      <w:textDirection w:val="lrTb"/>
+      <w:docGrid w:type="default" w:linePitch="100" w:charSpace="4096"/>
     </w:sectPr>
   </w:body>
 </w:document>
 </file>
 
 <file path=word/styles.xml><?xml version="1.0" encoding="utf-8"?>
-<w:styles xmlns:mc="http://schemas.openxmlformats.org/markup-compatibility/2006" xmlns:r="http://schemas.openxmlformats.org/officeDocument/2006/relationships" xmlns:w="http://schemas.openxmlformats.org/wordprocessingml/2006/main" xmlns:w14="http://schemas.microsoft.com/office/word/2010/wordml" xmlns:w15="http://schemas.microsoft.com/office/word/2012/wordml" xmlns:w16cex="http://schemas.microsoft.com/office/word/2018/wordml/cex" xmlns:w16cid="http://schemas.microsoft.com/office/word/2016/wordml/cid" xmlns:w16="http://schemas.microsoft.com/office/word/2018/wordml" xmlns:w16se="http://schemas.microsoft.com/office/word/2015/wordml/symex" mc:Ignorable="w14 w15 w16se w16cid w16 w16cex">
+<w:styles xmlns:w="http://schemas.openxmlformats.org/wordprocessingml/2006/main" xmlns:w14="http://schemas.microsoft.com/office/word/2010/wordml" xmlns:mc="http://schemas.openxmlformats.org/markup-compatibility/2006" mc:Ignorable="w14">
   <w:docDefaults>
     <w:rPrDefault>
       <w:rPr>
-        <w:rFonts w:asciiTheme="minorHAnsi" w:eastAsiaTheme="minorEastAsia" w:hAnsiTheme="minorHAnsi" w:cstheme="minorBidi"/>
+        <w:rFonts w:ascii="Calibri" w:hAnsi="Calibri" w:eastAsia="" w:cs="" w:asciiTheme="minorHAnsi" w:cstheme="minorBidi" w:eastAsiaTheme="minorEastAsia" w:hAnsiTheme="minorHAnsi"/>
         <w:sz w:val="22"/>
         <w:szCs w:val="22"/>
         <w:lang w:val="fr-FR" w:eastAsia="fr-FR" w:bidi="ar-SA"/>
@@ -996,21 +882,21 @@
     </w:rPrDefault>
     <w:pPrDefault>
       <w:pPr>
-        <w:spacing w:after="160" w:line="259" w:lineRule="auto"/>
+        <w:suppressAutoHyphens w:val="true"/>
       </w:pPr>
     </w:pPrDefault>
   </w:docDefaults>
   <w:latentStyles w:defLockedState="0" w:defUIPriority="99" w:defSemiHidden="0" w:defUnhideWhenUsed="0" w:defQFormat="0" w:count="376">
     <w:lsdException w:name="Normal" w:uiPriority="0" w:qFormat="1"/>
     <w:lsdException w:name="heading 1" w:uiPriority="9" w:qFormat="1"/>
-    <w:lsdException w:name="heading 2" w:semiHidden="1" w:uiPriority="9" w:unhideWhenUsed="1" w:qFormat="1"/>
-    <w:lsdException w:name="heading 3" w:semiHidden="1" w:uiPriority="9" w:unhideWhenUsed="1" w:qFormat="1"/>
-    <w:lsdException w:name="heading 4" w:semiHidden="1" w:uiPriority="9" w:unhideWhenUsed="1" w:qFormat="1"/>
-    <w:lsdException w:name="heading 5" w:semiHidden="1" w:uiPriority="9" w:unhideWhenUsed="1" w:qFormat="1"/>
-    <w:lsdException w:name="heading 6" w:semiHidden="1" w:uiPriority="9" w:unhideWhenUsed="1" w:qFormat="1"/>
-    <w:lsdException w:name="heading 7" w:semiHidden="1" w:uiPriority="9" w:unhideWhenUsed="1" w:qFormat="1"/>
-    <w:lsdException w:name="heading 8" w:semiHidden="1" w:uiPriority="9" w:unhideWhenUsed="1" w:qFormat="1"/>
-    <w:lsdException w:name="heading 9" w:semiHidden="1" w:uiPriority="9" w:unhideWhenUsed="1" w:qFormat="1"/>
+    <w:lsdException w:name="heading 2" w:uiPriority="9" w:semiHidden="1" w:unhideWhenUsed="1" w:qFormat="1"/>
+    <w:lsdException w:name="heading 3" w:uiPriority="9" w:semiHidden="1" w:unhideWhenUsed="1" w:qFormat="1"/>
+    <w:lsdException w:name="heading 4" w:uiPriority="9" w:semiHidden="1" w:unhideWhenUsed="1" w:qFormat="1"/>
+    <w:lsdException w:name="heading 5" w:uiPriority="9" w:semiHidden="1" w:unhideWhenUsed="1" w:qFormat="1"/>
+    <w:lsdException w:name="heading 6" w:uiPriority="9" w:semiHidden="1" w:unhideWhenUsed="1" w:qFormat="1"/>
+    <w:lsdException w:name="heading 7" w:uiPriority="9" w:semiHidden="1" w:unhideWhenUsed="1" w:qFormat="1"/>
+    <w:lsdException w:name="heading 8" w:uiPriority="9" w:semiHidden="1" w:unhideWhenUsed="1" w:qFormat="1"/>
+    <w:lsdException w:name="heading 9" w:uiPriority="9" w:semiHidden="1" w:unhideWhenUsed="1" w:qFormat="1"/>
     <w:lsdException w:name="index 1" w:semiHidden="1" w:unhideWhenUsed="1"/>
     <w:lsdException w:name="index 2" w:semiHidden="1" w:unhideWhenUsed="1"/>
     <w:lsdException w:name="index 3" w:semiHidden="1" w:unhideWhenUsed="1"/>
@@ -1020,22 +906,22 @@
     <w:lsdException w:name="index 7" w:semiHidden="1" w:unhideWhenUsed="1"/>
     <w:lsdException w:name="index 8" w:semiHidden="1" w:unhideWhenUsed="1"/>
     <w:lsdException w:name="index 9" w:semiHidden="1" w:unhideWhenUsed="1"/>
-    <w:lsdException w:name="toc 1" w:semiHidden="1" w:uiPriority="39" w:unhideWhenUsed="1"/>
-    <w:lsdException w:name="toc 2" w:semiHidden="1" w:uiPriority="39" w:unhideWhenUsed="1"/>
-    <w:lsdException w:name="toc 3" w:semiHidden="1" w:uiPriority="39" w:unhideWhenUsed="1"/>
-    <w:lsdException w:name="toc 4" w:semiHidden="1" w:uiPriority="39" w:unhideWhenUsed="1"/>
-    <w:lsdException w:name="toc 5" w:semiHidden="1" w:uiPriority="39" w:unhideWhenUsed="1"/>
-    <w:lsdException w:name="toc 6" w:semiHidden="1" w:uiPriority="39" w:unhideWhenUsed="1"/>
-    <w:lsdException w:name="toc 7" w:semiHidden="1" w:uiPriority="39" w:unhideWhenUsed="1"/>
-    <w:lsdException w:name="toc 8" w:semiHidden="1" w:uiPriority="39" w:unhideWhenUsed="1"/>
-    <w:lsdException w:name="toc 9" w:semiHidden="1" w:uiPriority="39" w:unhideWhenUsed="1"/>
+    <w:lsdException w:name="toc 1" w:uiPriority="39" w:semiHidden="1" w:unhideWhenUsed="1"/>
+    <w:lsdException w:name="toc 2" w:uiPriority="39" w:semiHidden="1" w:unhideWhenUsed="1"/>
+    <w:lsdException w:name="toc 3" w:uiPriority="39" w:semiHidden="1" w:unhideWhenUsed="1"/>
+    <w:lsdException w:name="toc 4" w:uiPriority="39" w:semiHidden="1" w:unhideWhenUsed="1"/>
+    <w:lsdException w:name="toc 5" w:uiPriority="39" w:semiHidden="1" w:unhideWhenUsed="1"/>
+    <w:lsdException w:name="toc 6" w:uiPriority="39" w:semiHidden="1" w:unhideWhenUsed="1"/>
+    <w:lsdException w:name="toc 7" w:uiPriority="39" w:semiHidden="1" w:unhideWhenUsed="1"/>
+    <w:lsdException w:name="toc 8" w:uiPriority="39" w:semiHidden="1" w:unhideWhenUsed="1"/>
+    <w:lsdException w:name="toc 9" w:uiPriority="39" w:semiHidden="1" w:unhideWhenUsed="1"/>
     <w:lsdException w:name="Normal Indent" w:semiHidden="1" w:unhideWhenUsed="1"/>
     <w:lsdException w:name="footnote text" w:semiHidden="1" w:unhideWhenUsed="1"/>
     <w:lsdException w:name="annotation text" w:semiHidden="1" w:unhideWhenUsed="1"/>
     <w:lsdException w:name="header" w:semiHidden="1" w:unhideWhenUsed="1"/>
     <w:lsdException w:name="footer" w:semiHidden="1" w:unhideWhenUsed="1"/>
     <w:lsdException w:name="index heading" w:semiHidden="1" w:unhideWhenUsed="1"/>
-    <w:lsdException w:name="caption" w:semiHidden="1" w:uiPriority="35" w:unhideWhenUsed="1" w:qFormat="1"/>
+    <w:lsdException w:name="caption" w:uiPriority="35" w:semiHidden="1" w:unhideWhenUsed="1" w:qFormat="1"/>
     <w:lsdException w:name="table of figures" w:semiHidden="1" w:unhideWhenUsed="1"/>
     <w:lsdException w:name="envelope address" w:semiHidden="1" w:unhideWhenUsed="1"/>
     <w:lsdException w:name="envelope return" w:semiHidden="1" w:unhideWhenUsed="1"/>
@@ -1066,7 +952,7 @@
     <w:lsdException w:name="Title" w:uiPriority="10" w:qFormat="1"/>
     <w:lsdException w:name="Closing" w:semiHidden="1" w:unhideWhenUsed="1"/>
     <w:lsdException w:name="Signature" w:semiHidden="1" w:unhideWhenUsed="1"/>
-    <w:lsdException w:name="Default Paragraph Font" w:semiHidden="1" w:uiPriority="1" w:unhideWhenUsed="1"/>
+    <w:lsdException w:name="Default Paragraph Font" w:uiPriority="1" w:semiHidden="1" w:unhideWhenUsed="1"/>
     <w:lsdException w:name="Body Text" w:semiHidden="1" w:unhideWhenUsed="1"/>
     <w:lsdException w:name="Body Text Indent" w:semiHidden="1" w:unhideWhenUsed="1"/>
     <w:lsdException w:name="List Continue" w:semiHidden="1" w:unhideWhenUsed="1"/>
@@ -1266,8 +1152,8 @@
     <w:lsdException w:name="Subtle Reference" w:uiPriority="31" w:qFormat="1"/>
     <w:lsdException w:name="Intense Reference" w:uiPriority="32" w:qFormat="1"/>
     <w:lsdException w:name="Book Title" w:uiPriority="33" w:qFormat="1"/>
-    <w:lsdException w:name="Bibliography" w:semiHidden="1" w:uiPriority="37" w:unhideWhenUsed="1"/>
-    <w:lsdException w:name="TOC Heading" w:semiHidden="1" w:uiPriority="39" w:unhideWhenUsed="1" w:qFormat="1"/>
+    <w:lsdException w:name="Bibliography" w:uiPriority="37" w:semiHidden="1" w:unhideWhenUsed="1"/>
+    <w:lsdException w:name="TOC Heading" w:uiPriority="39" w:semiHidden="1" w:unhideWhenUsed="1" w:qFormat="1"/>
     <w:lsdException w:name="Plain Table 1" w:uiPriority="41"/>
     <w:lsdException w:name="Plain Table 2" w:uiPriority="42"/>
     <w:lsdException w:name="Plain Table 3" w:uiPriority="43"/>
@@ -1378,19 +1264,96 @@
     <w:lsdException w:name="Unresolved Mention" w:semiHidden="1" w:unhideWhenUsed="1"/>
     <w:lsdException w:name="Smart Link" w:semiHidden="1" w:unhideWhenUsed="1"/>
   </w:latentStyles>
-  <w:style w:type="paragraph" w:default="1" w:styleId="Normal">
+  <w:style w:type="paragraph" w:styleId="Normal" w:default="1">
     <w:name w:val="Normal"/>
     <w:qFormat/>
+    <w:pPr>
+      <w:widowControl/>
+      <w:bidi w:val="0"/>
+      <w:spacing w:lineRule="auto" w:line="259" w:before="0" w:after="160"/>
+      <w:jc w:val="left"/>
+    </w:pPr>
     <w:rPr>
-      <w:rFonts w:ascii="Calibri" w:eastAsia="Calibri" w:hAnsi="Calibri" w:cs="Calibri"/>
+      <w:rFonts w:ascii="Calibri" w:hAnsi="Calibri" w:eastAsia="Calibri" w:cs="Calibri"/>
       <w:color w:val="000000"/>
+      <w:kern w:val="0"/>
+      <w:sz w:val="22"/>
+      <w:szCs w:val="22"/>
+      <w:lang w:val="fr-FR" w:eastAsia="fr-FR" w:bidi="ar-SA"/>
     </w:rPr>
   </w:style>
-  <w:style w:type="character" w:default="1" w:styleId="Policepardfaut">
+  <w:style w:type="character" w:styleId="DefaultParagraphFont" w:default="1">
     <w:name w:val="Default Paragraph Font"/>
     <w:uiPriority w:val="1"/>
     <w:semiHidden/>
     <w:unhideWhenUsed/>
+    <w:qFormat/>
+    <w:rPr/>
+  </w:style>
+  <w:style w:type="paragraph" w:styleId="Heading">
+    <w:name w:val="Heading"/>
+    <w:basedOn w:val="Normal"/>
+    <w:next w:val="TextBody"/>
+    <w:qFormat/>
+    <w:pPr>
+      <w:keepNext w:val="true"/>
+      <w:spacing w:before="240" w:after="120"/>
+    </w:pPr>
+    <w:rPr>
+      <w:rFonts w:ascii="Liberation Sans" w:hAnsi="Liberation Sans" w:eastAsia="Noto Sans CJK SC" w:cs="Noto Sans Devanagari"/>
+      <w:sz w:val="28"/>
+      <w:szCs w:val="28"/>
+    </w:rPr>
+  </w:style>
+  <w:style w:type="paragraph" w:styleId="TextBody">
+    <w:name w:val="Body Text"/>
+    <w:basedOn w:val="Normal"/>
+    <w:pPr>
+      <w:spacing w:lineRule="auto" w:line="276" w:before="0" w:after="140"/>
+    </w:pPr>
+    <w:rPr/>
+  </w:style>
+  <w:style w:type="paragraph" w:styleId="List">
+    <w:name w:val="List"/>
+    <w:basedOn w:val="TextBody"/>
+    <w:pPr/>
+    <w:rPr>
+      <w:rFonts w:cs="Noto Sans Devanagari"/>
+    </w:rPr>
+  </w:style>
+  <w:style w:type="paragraph" w:styleId="Caption">
+    <w:name w:val="Caption"/>
+    <w:basedOn w:val="Normal"/>
+    <w:qFormat/>
+    <w:pPr>
+      <w:suppressLineNumbers/>
+      <w:spacing w:before="120" w:after="120"/>
+    </w:pPr>
+    <w:rPr>
+      <w:rFonts w:cs="Noto Sans Devanagari"/>
+      <w:i/>
+      <w:iCs/>
+      <w:sz w:val="24"/>
+      <w:szCs w:val="24"/>
+    </w:rPr>
+  </w:style>
+  <w:style w:type="paragraph" w:styleId="Index">
+    <w:name w:val="Index"/>
+    <w:basedOn w:val="Normal"/>
+    <w:qFormat/>
+    <w:pPr>
+      <w:suppressLineNumbers/>
+    </w:pPr>
+    <w:rPr>
+      <w:rFonts w:cs="Noto Sans Devanagari"/>
+    </w:rPr>
+  </w:style>
+  <w:style w:type="numbering" w:styleId="NoList" w:default="1">
+    <w:name w:val="No List"/>
+    <w:uiPriority w:val="99"/>
+    <w:semiHidden/>
+    <w:unhideWhenUsed/>
+    <w:qFormat/>
   </w:style>
   <w:style w:type="table" w:default="1" w:styleId="TableauNormal">
     <w:name w:val="Normal Table"/>
@@ -1406,12 +1369,6 @@
         <w:right w:w="108" w:type="dxa"/>
       </w:tblCellMar>
     </w:tblPr>
-  </w:style>
-  <w:style w:type="numbering" w:default="1" w:styleId="Aucuneliste">
-    <w:name w:val="No List"/>
-    <w:uiPriority w:val="99"/>
-    <w:semiHidden/>
-    <w:unhideWhenUsed/>
   </w:style>
   <w:style w:type="table" w:customStyle="1" w:styleId="TableGrid">
     <w:name w:val="TableGrid"/>

</xml_diff>

<commit_message>
Updated invoice template and data and "voir facture" link works
</commit_message>
<xml_diff>
--- a/Server/InvoiceGenerator/invoice_template.docx
+++ b/Server/InvoiceGenerator/invoice_template.docx
@@ -25,27 +25,14 @@
         <w:pStyle w:val="Normal"/>
         <w:spacing w:lineRule="auto" w:line="264" w:before="0" w:after="0"/>
         <w:ind w:left="-5" w:hanging="10"/>
-        <w:rPr/>
-      </w:pPr>
-      <w:r>
         <w:rPr>
           <w:sz w:val="20"/>
         </w:rPr>
-        <w:t xml:space="preserve">{{envoyeur_addresse_1}} </w:t>
-      </w:r>
-    </w:p>
-    <w:p>
-      <w:pPr>
-        <w:pStyle w:val="Normal"/>
-        <w:spacing w:lineRule="auto" w:line="264" w:before="0" w:after="503"/>
-        <w:ind w:left="-5" w:hanging="10"/>
-        <w:rPr/>
       </w:pPr>
       <w:r>
         <w:rPr>
           <w:sz w:val="20"/>
         </w:rPr>
-        <w:t>{{envoyeur_addresse_2}}</w:t>
       </w:r>
     </w:p>
     <w:p>
@@ -62,22 +49,6 @@
           <w:sz w:val="24"/>
         </w:rPr>
         <w:t>{{destinataire}}</w:t>
-      </w:r>
-    </w:p>
-    <w:p>
-      <w:pPr>
-        <w:pStyle w:val="Normal"/>
-        <w:spacing w:lineRule="auto" w:line="264" w:before="0" w:after="0"/>
-        <w:ind w:left="10" w:right="-13" w:hanging="10"/>
-        <w:jc w:val="right"/>
-        <w:rPr/>
-      </w:pPr>
-      <w:r>
-        <w:rPr>
-          <w:b/>
-          <w:sz w:val="24"/>
-        </w:rPr>
-        <w:t>{{destinataire_addresse}}</w:t>
       </w:r>
     </w:p>
     <w:p>
@@ -149,11 +120,10 @@
       </w:tblPr>
       <w:tblGrid>
         <w:gridCol w:w="4184"/>
-        <w:gridCol w:w="1211"/>
-        <w:gridCol w:w="907"/>
-        <w:gridCol w:w="593"/>
-        <w:gridCol w:w="1493"/>
-        <w:gridCol w:w="176"/>
+        <w:gridCol w:w="1664"/>
+        <w:gridCol w:w="1048"/>
+        <w:gridCol w:w="1492"/>
+        <w:gridCol w:w="177"/>
         <w:gridCol w:w="1742"/>
       </w:tblGrid>
       <w:tr>
@@ -189,7 +159,7 @@
         </w:tc>
         <w:tc>
           <w:tcPr>
-            <w:tcW w:w="1211" w:type="dxa"/>
+            <w:tcW w:w="1664" w:type="dxa"/>
             <w:tcBorders>
               <w:top w:val="single" w:sz="4" w:space="0" w:color="666666"/>
               <w:left w:val="single" w:sz="4" w:space="0" w:color="666666"/>
@@ -216,34 +186,7 @@
         </w:tc>
         <w:tc>
           <w:tcPr>
-            <w:tcW w:w="907" w:type="dxa"/>
-            <w:tcBorders>
-              <w:top w:val="single" w:sz="4" w:space="0" w:color="666666"/>
-              <w:left w:val="single" w:sz="4" w:space="0" w:color="666666"/>
-              <w:bottom w:val="single" w:sz="12" w:space="0" w:color="666666"/>
-              <w:right w:val="single" w:sz="4" w:space="0" w:color="666666"/>
-            </w:tcBorders>
-            <w:shd w:color="auto" w:fill="BFBFBF" w:val="clear"/>
-          </w:tcPr>
-          <w:p>
-            <w:pPr>
-              <w:pStyle w:val="Normal"/>
-              <w:spacing w:lineRule="auto" w:line="240" w:before="0" w:after="0"/>
-              <w:ind w:left="184" w:hanging="0"/>
-              <w:rPr/>
-            </w:pPr>
-            <w:r>
-              <w:rPr>
-                <w:b/>
-                <w:sz w:val="24"/>
-              </w:rPr>
-              <w:t>Unité</w:t>
-            </w:r>
-          </w:p>
-        </w:tc>
-        <w:tc>
-          <w:tcPr>
-            <w:tcW w:w="2086" w:type="dxa"/>
+            <w:tcW w:w="2540" w:type="dxa"/>
             <w:gridSpan w:val="2"/>
             <w:tcBorders>
               <w:top w:val="single" w:sz="4" w:space="0" w:color="666666"/>
@@ -271,7 +214,7 @@
         </w:tc>
         <w:tc>
           <w:tcPr>
-            <w:tcW w:w="176" w:type="dxa"/>
+            <w:tcW w:w="177" w:type="dxa"/>
             <w:tcBorders>
               <w:top w:val="single" w:sz="4" w:space="0" w:color="666666"/>
               <w:bottom w:val="single" w:sz="12" w:space="0" w:color="666666"/>
@@ -314,7 +257,7 @@
                 <w:b/>
                 <w:sz w:val="24"/>
               </w:rPr>
-              <w:t xml:space="preserve">Total TTC </w:t>
+              <w:t>Total</w:t>
             </w:r>
           </w:p>
         </w:tc>
@@ -351,7 +294,7 @@
         </w:tc>
         <w:tc>
           <w:tcPr>
-            <w:tcW w:w="1211" w:type="dxa"/>
+            <w:tcW w:w="1664" w:type="dxa"/>
             <w:tcBorders>
               <w:top w:val="single" w:sz="12" w:space="0" w:color="666666"/>
               <w:left w:val="single" w:sz="4" w:space="0" w:color="666666"/>
@@ -375,31 +318,7 @@
         </w:tc>
         <w:tc>
           <w:tcPr>
-            <w:tcW w:w="907" w:type="dxa"/>
-            <w:tcBorders>
-              <w:top w:val="single" w:sz="12" w:space="0" w:color="666666"/>
-              <w:left w:val="single" w:sz="4" w:space="0" w:color="666666"/>
-              <w:bottom w:val="single" w:sz="4" w:space="0" w:color="000000"/>
-              <w:right w:val="single" w:sz="4" w:space="0" w:color="666666"/>
-            </w:tcBorders>
-          </w:tcPr>
-          <w:p>
-            <w:pPr>
-              <w:pStyle w:val="Normal"/>
-              <w:spacing w:lineRule="auto" w:line="240" w:before="0" w:after="0"/>
-              <w:ind w:left="52" w:hanging="0"/>
-              <w:jc w:val="center"/>
-              <w:rPr/>
-            </w:pPr>
-            <w:r>
-              <w:rPr/>
-              <w:t>{{unité}}</w:t>
-            </w:r>
-          </w:p>
-        </w:tc>
-        <w:tc>
-          <w:tcPr>
-            <w:tcW w:w="2086" w:type="dxa"/>
+            <w:tcW w:w="2540" w:type="dxa"/>
             <w:gridSpan w:val="2"/>
             <w:tcBorders>
               <w:top w:val="single" w:sz="12" w:space="0" w:color="666666"/>
@@ -417,13 +336,13 @@
             </w:pPr>
             <w:r>
               <w:rPr/>
-              <w:t>{{prix_unitaire_HT}}</w:t>
+              <w:t>{{prix_unitaire_HT}} €</w:t>
             </w:r>
           </w:p>
         </w:tc>
         <w:tc>
           <w:tcPr>
-            <w:tcW w:w="176" w:type="dxa"/>
+            <w:tcW w:w="177" w:type="dxa"/>
             <w:tcBorders>
               <w:top w:val="single" w:sz="12" w:space="0" w:color="666666"/>
               <w:bottom w:val="single" w:sz="4" w:space="0" w:color="000000"/>
@@ -434,15 +353,16 @@
             <w:pPr>
               <w:pStyle w:val="Normal"/>
               <w:spacing w:lineRule="auto" w:line="240" w:before="0" w:after="0"/>
-              <w:ind w:left="-48" w:hanging="0"/>
+              <w:ind w:hanging="0"/>
               <w:jc w:val="both"/>
-              <w:rPr/>
+              <w:rPr>
+                <w:sz w:val="24"/>
+              </w:rPr>
             </w:pPr>
             <w:r>
               <w:rPr>
                 <w:sz w:val="24"/>
               </w:rPr>
-              <w:t>€</w:t>
             </w:r>
           </w:p>
         </w:tc>
@@ -467,7 +387,7 @@
               <w:rPr>
                 <w:sz w:val="24"/>
               </w:rPr>
-              <w:t>{{total_TTC}}€</w:t>
+              <w:t>{{prix_total}} €</w:t>
             </w:r>
           </w:p>
         </w:tc>
@@ -498,7 +418,7 @@
         </w:tc>
         <w:tc>
           <w:tcPr>
-            <w:tcW w:w="1211" w:type="dxa"/>
+            <w:tcW w:w="1664" w:type="dxa"/>
             <w:tcBorders>
               <w:top w:val="single" w:sz="4" w:space="0" w:color="000000"/>
               <w:bottom w:val="single" w:sz="4" w:space="0" w:color="000000"/>
@@ -517,26 +437,7 @@
         </w:tc>
         <w:tc>
           <w:tcPr>
-            <w:tcW w:w="907" w:type="dxa"/>
-            <w:tcBorders>
-              <w:top w:val="single" w:sz="4" w:space="0" w:color="000000"/>
-              <w:bottom w:val="single" w:sz="4" w:space="0" w:color="000000"/>
-            </w:tcBorders>
-          </w:tcPr>
-          <w:p>
-            <w:pPr>
-              <w:pStyle w:val="Normal"/>
-              <w:spacing w:lineRule="auto" w:line="240" w:before="0" w:after="0"/>
-              <w:rPr/>
-            </w:pPr>
-            <w:r>
-              <w:rPr/>
-            </w:r>
-          </w:p>
-        </w:tc>
-        <w:tc>
-          <w:tcPr>
-            <w:tcW w:w="593" w:type="dxa"/>
+            <w:tcW w:w="1048" w:type="dxa"/>
             <w:tcBorders>
               <w:top w:val="single" w:sz="4" w:space="0" w:color="000000"/>
               <w:bottom w:val="single" w:sz="4" w:space="0" w:color="000000"/>
@@ -556,7 +457,7 @@
         </w:tc>
         <w:tc>
           <w:tcPr>
-            <w:tcW w:w="1493" w:type="dxa"/>
+            <w:tcW w:w="1492" w:type="dxa"/>
             <w:tcBorders>
               <w:top w:val="single" w:sz="4" w:space="0" w:color="000000"/>
               <w:left w:val="single" w:sz="4" w:space="0" w:color="000000"/>
@@ -577,13 +478,13 @@
                 <w:b/>
                 <w:sz w:val="24"/>
               </w:rPr>
-              <w:t>Total TTC</w:t>
+              <w:t>Total</w:t>
             </w:r>
           </w:p>
         </w:tc>
         <w:tc>
           <w:tcPr>
-            <w:tcW w:w="1918" w:type="dxa"/>
+            <w:tcW w:w="1919" w:type="dxa"/>
             <w:gridSpan w:val="2"/>
             <w:tcBorders>
               <w:top w:val="single" w:sz="4" w:space="0" w:color="000000"/>
@@ -611,7 +512,7 @@
                 <w:sz w:val="24"/>
               </w:rPr>
               <w:tab/>
-              <w:t xml:space="preserve"> {{total_TTC}}€</w:t>
+              <w:t xml:space="preserve"> {{prix_total}} €</w:t>
             </w:r>
           </w:p>
         </w:tc>
@@ -796,10 +697,25 @@
           <w:sz w:val="18"/>
         </w:rPr>
         <w:t xml:space="preserve">{{envoyeur}} </w:t>
-        <w:tab/>
-        <w:t>Tél: {{téléphone }}</w:t>
-        <w:tab/>
-        <w:t>Détails bancaires</w:t>
+      </w:r>
+    </w:p>
+    <w:p>
+      <w:pPr>
+        <w:pStyle w:val="Normal"/>
+        <w:tabs>
+          <w:tab w:val="clear" w:pos="708"/>
+          <w:tab w:val="center" w:pos="4284" w:leader="none"/>
+          <w:tab w:val="center" w:pos="7748" w:leader="none"/>
+        </w:tabs>
+        <w:spacing w:lineRule="auto" w:line="360" w:before="0" w:after="3"/>
+        <w:ind w:left="-15" w:hanging="0"/>
+        <w:rPr/>
+      </w:pPr>
+      <w:r>
+        <w:rPr>
+          <w:sz w:val="18"/>
+        </w:rPr>
+        <w:t>E-Mail : {{email}}</w:t>
       </w:r>
     </w:p>
     <w:p>
@@ -812,36 +728,14 @@
         </w:tabs>
         <w:spacing w:before="0" w:after="3"/>
         <w:ind w:left="-15" w:hanging="0"/>
-        <w:rPr/>
-      </w:pPr>
-      <w:r>
-        <w:rPr>
-          <w:sz w:val="18"/>
-        </w:rPr>
-        <w:t>{{envoyeur_addresse_1}}</w:t>
-        <w:tab/>
-        <w:t>E-Mail : {{email}}</w:t>
-        <w:tab/>
-        <w:t>IBAN {{IBAN}}</w:t>
-      </w:r>
-    </w:p>
-    <w:p>
-      <w:pPr>
-        <w:pStyle w:val="Normal"/>
-        <w:tabs>
-          <w:tab w:val="clear" w:pos="708"/>
-          <w:tab w:val="center" w:pos="4284" w:leader="none"/>
-          <w:tab w:val="center" w:pos="7748" w:leader="none"/>
-        </w:tabs>
-        <w:spacing w:before="0" w:after="3"/>
-        <w:ind w:left="-15" w:hanging="0"/>
-        <w:rPr/>
-      </w:pPr>
-      <w:r>
-        <w:rPr>
-          <w:sz w:val="18"/>
-        </w:rPr>
-        <w:t>{{envoyeur_addresse_2}}</w:t>
+        <w:rPr>
+          <w:sz w:val="18"/>
+        </w:rPr>
+      </w:pPr>
+      <w:r>
+        <w:rPr>
+          <w:sz w:val="18"/>
+        </w:rPr>
       </w:r>
     </w:p>
     <w:p>
@@ -853,7 +747,6 @@
       </w:pPr>
       <w:r>
         <w:rPr/>
-        <w:t>{{envoyeur_addresse_3}}</w:t>
       </w:r>
     </w:p>
     <w:sectPr>
@@ -875,7 +768,6 @@
     <w:rPrDefault>
       <w:rPr>
         <w:rFonts w:ascii="Calibri" w:hAnsi="Calibri" w:eastAsia="" w:cs="" w:asciiTheme="minorHAnsi" w:cstheme="minorBidi" w:eastAsiaTheme="minorEastAsia" w:hAnsiTheme="minorHAnsi"/>
-        <w:sz w:val="22"/>
         <w:szCs w:val="22"/>
         <w:lang w:val="fr-FR" w:eastAsia="fr-FR" w:bidi="ar-SA"/>
       </w:rPr>
@@ -1269,6 +1161,7 @@
     <w:qFormat/>
     <w:pPr>
       <w:widowControl/>
+      <w:suppressAutoHyphens w:val="true"/>
       <w:bidi w:val="0"/>
       <w:spacing w:lineRule="auto" w:line="259" w:before="0" w:after="160"/>
       <w:jc w:val="left"/>

</xml_diff>

<commit_message>
Invoice generation: improved display, support for order with multiple formations
</commit_message>
<xml_diff>
--- a/Server/InvoiceGenerator/invoice_template.docx
+++ b/Server/InvoiceGenerator/invoice_template.docx
@@ -119,12 +119,9 @@
         <w:tblLook w:val="04a0" w:noHBand="0" w:noVBand="1" w:firstColumn="1" w:lastRow="0" w:lastColumn="0" w:firstRow="1"/>
       </w:tblPr>
       <w:tblGrid>
-        <w:gridCol w:w="4184"/>
-        <w:gridCol w:w="1664"/>
-        <w:gridCol w:w="1048"/>
-        <w:gridCol w:w="1492"/>
-        <w:gridCol w:w="177"/>
-        <w:gridCol w:w="1742"/>
+        <w:gridCol w:w="3563"/>
+        <w:gridCol w:w="3637"/>
+        <w:gridCol w:w="3107"/>
       </w:tblGrid>
       <w:tr>
         <w:trPr>
@@ -132,7 +129,7 @@
         </w:trPr>
         <w:tc>
           <w:tcPr>
-            <w:tcW w:w="4184" w:type="dxa"/>
+            <w:tcW w:w="3563" w:type="dxa"/>
             <w:tcBorders>
               <w:top w:val="single" w:sz="4" w:space="0" w:color="666666"/>
               <w:left w:val="single" w:sz="4" w:space="0" w:color="666666"/>
@@ -159,7 +156,45 @@
         </w:tc>
         <w:tc>
           <w:tcPr>
-            <w:tcW w:w="1664" w:type="dxa"/>
+            <w:tcW w:w="3637" w:type="dxa"/>
+            <w:tcBorders>
+              <w:top w:val="single" w:sz="4" w:space="0" w:color="666666"/>
+              <w:left w:val="single" w:sz="4" w:space="0" w:color="666666"/>
+              <w:bottom w:val="single" w:sz="12" w:space="0" w:color="666666"/>
+            </w:tcBorders>
+            <w:shd w:color="auto" w:fill="BFBFBF" w:val="clear"/>
+          </w:tcPr>
+          <w:p>
+            <w:pPr>
+              <w:pStyle w:val="Normal"/>
+              <w:spacing w:lineRule="auto" w:line="240" w:before="0" w:after="0"/>
+              <w:ind w:hanging="0"/>
+              <w:jc w:val="left"/>
+              <w:rPr/>
+            </w:pPr>
+            <w:r>
+              <w:rPr/>
+              <w:t xml:space="preserve"> </w:t>
+            </w:r>
+            <w:r>
+              <w:rPr>
+                <w:b/>
+                <w:sz w:val="24"/>
+              </w:rPr>
+              <w:t xml:space="preserve"> </w:t>
+            </w:r>
+            <w:r>
+              <w:rPr>
+                <w:b/>
+                <w:sz w:val="24"/>
+              </w:rPr>
+              <w:t>Prix unitaire</w:t>
+            </w:r>
+          </w:p>
+        </w:tc>
+        <w:tc>
+          <w:tcPr>
+            <w:tcW w:w="3107" w:type="dxa"/>
             <w:tcBorders>
               <w:top w:val="single" w:sz="4" w:space="0" w:color="666666"/>
               <w:left w:val="single" w:sz="4" w:space="0" w:color="666666"/>
@@ -171,8 +206,10 @@
           <w:p>
             <w:pPr>
               <w:pStyle w:val="Normal"/>
+              <w:bidi w:val="0"/>
               <w:spacing w:lineRule="auto" w:line="240" w:before="0" w:after="0"/>
-              <w:ind w:left="168" w:hanging="0"/>
+              <w:ind w:hanging="0"/>
+              <w:jc w:val="left"/>
               <w:rPr/>
             </w:pPr>
             <w:r>
@@ -180,78 +217,8 @@
                 <w:b/>
                 <w:sz w:val="24"/>
               </w:rPr>
-              <w:t>Quantité</w:t>
-            </w:r>
-          </w:p>
-        </w:tc>
-        <w:tc>
-          <w:tcPr>
-            <w:tcW w:w="2540" w:type="dxa"/>
-            <w:gridSpan w:val="2"/>
-            <w:tcBorders>
-              <w:top w:val="single" w:sz="4" w:space="0" w:color="666666"/>
-              <w:left w:val="single" w:sz="4" w:space="0" w:color="666666"/>
-              <w:bottom w:val="single" w:sz="12" w:space="0" w:color="666666"/>
-            </w:tcBorders>
-            <w:shd w:color="auto" w:fill="BFBFBF" w:val="clear"/>
-          </w:tcPr>
-          <w:p>
-            <w:pPr>
-              <w:pStyle w:val="Normal"/>
-              <w:spacing w:lineRule="auto" w:line="240" w:before="0" w:after="0"/>
-              <w:ind w:left="233" w:hanging="0"/>
-              <w:jc w:val="center"/>
-              <w:rPr/>
-            </w:pPr>
-            <w:r>
-              <w:rPr>
-                <w:b/>
-                <w:sz w:val="24"/>
-              </w:rPr>
-              <w:t>Prix unitaire HT</w:t>
-            </w:r>
-          </w:p>
-        </w:tc>
-        <w:tc>
-          <w:tcPr>
-            <w:tcW w:w="177" w:type="dxa"/>
-            <w:tcBorders>
-              <w:top w:val="single" w:sz="4" w:space="0" w:color="666666"/>
-              <w:bottom w:val="single" w:sz="12" w:space="0" w:color="666666"/>
-              <w:right w:val="single" w:sz="4" w:space="0" w:color="666666"/>
-            </w:tcBorders>
-            <w:shd w:color="auto" w:fill="BFBFBF" w:val="clear"/>
-          </w:tcPr>
-          <w:p>
-            <w:pPr>
-              <w:pStyle w:val="Normal"/>
-              <w:spacing w:lineRule="auto" w:line="240" w:before="0" w:after="0"/>
-              <w:rPr/>
-            </w:pPr>
-            <w:r>
-              <w:rPr/>
-            </w:r>
-          </w:p>
-        </w:tc>
-        <w:tc>
-          <w:tcPr>
-            <w:tcW w:w="1742" w:type="dxa"/>
-            <w:tcBorders>
-              <w:top w:val="single" w:sz="4" w:space="0" w:color="666666"/>
-              <w:left w:val="single" w:sz="4" w:space="0" w:color="666666"/>
-              <w:bottom w:val="single" w:sz="12" w:space="0" w:color="666666"/>
-              <w:right w:val="single" w:sz="4" w:space="0" w:color="666666"/>
-            </w:tcBorders>
-            <w:shd w:color="auto" w:fill="BFBFBF" w:val="clear"/>
-          </w:tcPr>
-          <w:p>
-            <w:pPr>
-              <w:pStyle w:val="Normal"/>
-              <w:spacing w:lineRule="auto" w:line="240" w:before="0" w:after="0"/>
-              <w:ind w:left="49" w:hanging="0"/>
-              <w:jc w:val="center"/>
-              <w:rPr/>
-            </w:pPr>
+              <w:t xml:space="preserve"> </w:t>
+            </w:r>
             <w:r>
               <w:rPr>
                 <w:b/>
@@ -268,7 +235,7 @@
         </w:trPr>
         <w:tc>
           <w:tcPr>
-            <w:tcW w:w="4184" w:type="dxa"/>
+            <w:tcW w:w="3563" w:type="dxa"/>
             <w:tcBorders>
               <w:top w:val="single" w:sz="12" w:space="0" w:color="666666"/>
               <w:left w:val="single" w:sz="4" w:space="0" w:color="666666"/>
@@ -288,38 +255,52 @@
                 <w:sz w:val="24"/>
                 <w:lang w:val="en-US"/>
               </w:rPr>
-              <w:t>{{description}}</w:t>
+              <w:t>{{</w:t>
+            </w:r>
+            <w:r>
+              <w:rPr>
+                <w:sz w:val="24"/>
+                <w:lang w:val="en-US"/>
+              </w:rPr>
+              <w:t xml:space="preserve">FOR </w:t>
+            </w:r>
+            <w:r>
+              <w:rPr>
+                <w:sz w:val="24"/>
+                <w:lang w:val="en-US"/>
+              </w:rPr>
+              <w:t>form</w:t>
+            </w:r>
+            <w:r>
+              <w:rPr>
+                <w:sz w:val="24"/>
+                <w:lang w:val="en-US"/>
+              </w:rPr>
+              <w:t xml:space="preserve"> in </w:t>
+            </w:r>
+            <w:r>
+              <w:rPr>
+                <w:rFonts w:eastAsia="Calibri" w:cs="Calibri"/>
+                <w:color w:val="000000"/>
+                <w:kern w:val="0"/>
+                <w:sz w:val="24"/>
+                <w:szCs w:val="22"/>
+                <w:lang w:val="en-US" w:eastAsia="fr-FR" w:bidi="ar-SA"/>
+              </w:rPr>
+              <w:t>formations.map((x, idx) =&gt; ({...x, idx}))</w:t>
+            </w:r>
+            <w:r>
+              <w:rPr>
+                <w:sz w:val="24"/>
+                <w:lang w:val="en-US"/>
+              </w:rPr>
+              <w:t>}}</w:t>
             </w:r>
           </w:p>
         </w:tc>
         <w:tc>
           <w:tcPr>
-            <w:tcW w:w="1664" w:type="dxa"/>
-            <w:tcBorders>
-              <w:top w:val="single" w:sz="12" w:space="0" w:color="666666"/>
-              <w:left w:val="single" w:sz="4" w:space="0" w:color="666666"/>
-              <w:bottom w:val="single" w:sz="4" w:space="0" w:color="000000"/>
-              <w:right w:val="single" w:sz="4" w:space="0" w:color="666666"/>
-            </w:tcBorders>
-          </w:tcPr>
-          <w:p>
-            <w:pPr>
-              <w:pStyle w:val="Normal"/>
-              <w:spacing w:lineRule="auto" w:line="240" w:before="0" w:after="0"/>
-              <w:ind w:left="51" w:hanging="0"/>
-              <w:jc w:val="center"/>
-              <w:rPr/>
-            </w:pPr>
-            <w:r>
-              <w:rPr/>
-              <w:t>{{quantité}}</w:t>
-            </w:r>
-          </w:p>
-        </w:tc>
-        <w:tc>
-          <w:tcPr>
-            <w:tcW w:w="2540" w:type="dxa"/>
-            <w:gridSpan w:val="2"/>
+            <w:tcW w:w="3637" w:type="dxa"/>
             <w:tcBorders>
               <w:top w:val="single" w:sz="12" w:space="0" w:color="666666"/>
               <w:left w:val="single" w:sz="4" w:space="0" w:color="666666"/>
@@ -336,39 +317,12 @@
             </w:pPr>
             <w:r>
               <w:rPr/>
-              <w:t>{{prix_unitaire_HT}} €</w:t>
             </w:r>
           </w:p>
         </w:tc>
         <w:tc>
           <w:tcPr>
-            <w:tcW w:w="177" w:type="dxa"/>
-            <w:tcBorders>
-              <w:top w:val="single" w:sz="12" w:space="0" w:color="666666"/>
-              <w:bottom w:val="single" w:sz="4" w:space="0" w:color="000000"/>
-              <w:right w:val="single" w:sz="4" w:space="0" w:color="666666"/>
-            </w:tcBorders>
-          </w:tcPr>
-          <w:p>
-            <w:pPr>
-              <w:pStyle w:val="Normal"/>
-              <w:spacing w:lineRule="auto" w:line="240" w:before="0" w:after="0"/>
-              <w:ind w:hanging="0"/>
-              <w:jc w:val="both"/>
-              <w:rPr>
-                <w:sz w:val="24"/>
-              </w:rPr>
-            </w:pPr>
-            <w:r>
-              <w:rPr>
-                <w:sz w:val="24"/>
-              </w:rPr>
-            </w:r>
-          </w:p>
-        </w:tc>
-        <w:tc>
-          <w:tcPr>
-            <w:tcW w:w="1742" w:type="dxa"/>
+            <w:tcW w:w="3107" w:type="dxa"/>
             <w:tcBorders>
               <w:top w:val="single" w:sz="12" w:space="0" w:color="666666"/>
               <w:left w:val="single" w:sz="4" w:space="0" w:color="666666"/>
@@ -380,14 +334,203 @@
             <w:pPr>
               <w:pStyle w:val="Normal"/>
               <w:spacing w:lineRule="auto" w:line="240" w:before="0" w:after="0"/>
-              <w:ind w:left="330" w:hanging="0"/>
-              <w:rPr/>
+              <w:ind w:hanging="0"/>
+              <w:jc w:val="both"/>
+              <w:rPr>
+                <w:sz w:val="24"/>
+              </w:rPr>
             </w:pPr>
             <w:r>
               <w:rPr>
                 <w:sz w:val="24"/>
               </w:rPr>
-              <w:t>{{prix_total}} €</w:t>
+            </w:r>
+          </w:p>
+        </w:tc>
+      </w:tr>
+      <w:tr>
+        <w:trPr>
+          <w:trHeight w:val="1095" w:hRule="atLeast"/>
+        </w:trPr>
+        <w:tc>
+          <w:tcPr>
+            <w:tcW w:w="3563" w:type="dxa"/>
+            <w:tcBorders>
+              <w:left w:val="single" w:sz="4" w:space="0" w:color="666666"/>
+              <w:bottom w:val="single" w:sz="4" w:space="0" w:color="000000"/>
+              <w:right w:val="single" w:sz="4" w:space="0" w:color="666666"/>
+            </w:tcBorders>
+          </w:tcPr>
+          <w:p>
+            <w:pPr>
+              <w:pStyle w:val="Normal"/>
+              <w:spacing w:lineRule="auto" w:line="240" w:before="0" w:after="0"/>
+              <w:ind w:left="110" w:hanging="0"/>
+              <w:rPr/>
+            </w:pPr>
+            <w:r>
+              <w:rPr/>
+              <w:t>{{$</w:t>
+            </w:r>
+            <w:r>
+              <w:rPr/>
+              <w:t>form.</w:t>
+            </w:r>
+            <w:r>
+              <w:rPr>
+                <w:rFonts w:eastAsia="Calibri" w:cs="Calibri"/>
+                <w:color w:val="000000"/>
+                <w:kern w:val="0"/>
+                <w:sz w:val="22"/>
+                <w:szCs w:val="22"/>
+                <w:lang w:val="fr-FR" w:eastAsia="fr-FR" w:bidi="ar-SA"/>
+              </w:rPr>
+              <w:t>nom</w:t>
+            </w:r>
+            <w:r>
+              <w:rPr/>
+              <w:t>}}</w:t>
+            </w:r>
+          </w:p>
+        </w:tc>
+        <w:tc>
+          <w:tcPr>
+            <w:tcW w:w="3637" w:type="dxa"/>
+            <w:tcBorders>
+              <w:left w:val="single" w:sz="4" w:space="0" w:color="666666"/>
+              <w:bottom w:val="single" w:sz="4" w:space="0" w:color="000000"/>
+            </w:tcBorders>
+          </w:tcPr>
+          <w:p>
+            <w:pPr>
+              <w:pStyle w:val="Normal"/>
+              <w:spacing w:lineRule="auto" w:line="240" w:before="0" w:after="0"/>
+              <w:ind w:right="54" w:hanging="0"/>
+              <w:jc w:val="left"/>
+              <w:rPr/>
+            </w:pPr>
+            <w:r>
+              <w:rPr/>
+              <w:t xml:space="preserve"> </w:t>
+            </w:r>
+            <w:r>
+              <w:rPr/>
+              <w:t>{{$form.prix}} €</w:t>
+            </w:r>
+          </w:p>
+        </w:tc>
+        <w:tc>
+          <w:tcPr>
+            <w:tcW w:w="3107" w:type="dxa"/>
+            <w:tcBorders>
+              <w:left w:val="single" w:sz="4" w:space="0" w:color="666666"/>
+              <w:bottom w:val="single" w:sz="4" w:space="0" w:color="000000"/>
+              <w:right w:val="single" w:sz="4" w:space="0" w:color="666666"/>
+            </w:tcBorders>
+          </w:tcPr>
+          <w:p>
+            <w:pPr>
+              <w:pStyle w:val="Normal"/>
+              <w:spacing w:lineRule="auto" w:line="240" w:before="0" w:after="0"/>
+              <w:ind w:hanging="0"/>
+              <w:jc w:val="both"/>
+              <w:rPr>
+                <w:sz w:val="24"/>
+              </w:rPr>
+            </w:pPr>
+            <w:r>
+              <w:rPr>
+                <w:sz w:val="24"/>
+              </w:rPr>
+              <w:t xml:space="preserve"> </w:t>
+            </w:r>
+            <w:r>
+              <w:rPr>
+                <w:sz w:val="24"/>
+              </w:rPr>
+              <w:t>{{formations.slice(0, $form.idx + 1).map(form =&gt; form.prix).reduce((acc, x) =&gt; acc + x)}} €</w:t>
+            </w:r>
+          </w:p>
+        </w:tc>
+      </w:tr>
+      <w:tr>
+        <w:trPr>
+          <w:trHeight w:val="1095" w:hRule="atLeast"/>
+        </w:trPr>
+        <w:tc>
+          <w:tcPr>
+            <w:tcW w:w="3563" w:type="dxa"/>
+            <w:tcBorders>
+              <w:left w:val="single" w:sz="4" w:space="0" w:color="666666"/>
+              <w:bottom w:val="single" w:sz="4" w:space="0" w:color="000000"/>
+              <w:right w:val="single" w:sz="4" w:space="0" w:color="666666"/>
+            </w:tcBorders>
+          </w:tcPr>
+          <w:p>
+            <w:pPr>
+              <w:pStyle w:val="Normal"/>
+              <w:spacing w:lineRule="auto" w:line="240" w:before="0" w:after="0"/>
+              <w:ind w:left="110" w:hanging="0"/>
+              <w:rPr/>
+            </w:pPr>
+            <w:r>
+              <w:rPr/>
+              <w:t xml:space="preserve">{{END-FOR </w:t>
+            </w:r>
+            <w:r>
+              <w:rPr/>
+              <w:t>form</w:t>
+            </w:r>
+            <w:r>
+              <w:rPr/>
+              <w:t>}}</w:t>
+            </w:r>
+          </w:p>
+        </w:tc>
+        <w:tc>
+          <w:tcPr>
+            <w:tcW w:w="3637" w:type="dxa"/>
+            <w:tcBorders>
+              <w:left w:val="single" w:sz="4" w:space="0" w:color="666666"/>
+              <w:bottom w:val="single" w:sz="4" w:space="0" w:color="000000"/>
+            </w:tcBorders>
+          </w:tcPr>
+          <w:p>
+            <w:pPr>
+              <w:pStyle w:val="Normal"/>
+              <w:spacing w:lineRule="auto" w:line="240" w:before="0" w:after="0"/>
+              <w:ind w:right="54" w:hanging="0"/>
+              <w:jc w:val="right"/>
+              <w:rPr/>
+            </w:pPr>
+            <w:r>
+              <w:rPr/>
+            </w:r>
+          </w:p>
+        </w:tc>
+        <w:tc>
+          <w:tcPr>
+            <w:tcW w:w="3107" w:type="dxa"/>
+            <w:tcBorders>
+              <w:left w:val="single" w:sz="4" w:space="0" w:color="666666"/>
+              <w:bottom w:val="single" w:sz="4" w:space="0" w:color="000000"/>
+              <w:right w:val="single" w:sz="4" w:space="0" w:color="666666"/>
+            </w:tcBorders>
+          </w:tcPr>
+          <w:p>
+            <w:pPr>
+              <w:pStyle w:val="Normal"/>
+              <w:spacing w:lineRule="auto" w:line="240" w:before="0" w:after="0"/>
+              <w:ind w:hanging="0"/>
+              <w:jc w:val="both"/>
+              <w:rPr>
+                <w:sz w:val="24"/>
+              </w:rPr>
+            </w:pPr>
+            <w:r>
+              <w:rPr>
+                <w:sz w:val="24"/>
+              </w:rPr>
             </w:r>
           </w:p>
         </w:tc>
@@ -398,7 +541,7 @@
         </w:trPr>
         <w:tc>
           <w:tcPr>
-            <w:tcW w:w="4184" w:type="dxa"/>
+            <w:tcW w:w="3563" w:type="dxa"/>
             <w:tcBorders>
               <w:top w:val="single" w:sz="4" w:space="0" w:color="000000"/>
               <w:left w:val="single" w:sz="4" w:space="0" w:color="000000"/>
@@ -418,51 +561,11 @@
         </w:tc>
         <w:tc>
           <w:tcPr>
-            <w:tcW w:w="1664" w:type="dxa"/>
-            <w:tcBorders>
-              <w:top w:val="single" w:sz="4" w:space="0" w:color="000000"/>
-              <w:bottom w:val="single" w:sz="4" w:space="0" w:color="000000"/>
-            </w:tcBorders>
-          </w:tcPr>
-          <w:p>
-            <w:pPr>
-              <w:pStyle w:val="Normal"/>
-              <w:spacing w:lineRule="auto" w:line="240" w:before="0" w:after="0"/>
-              <w:rPr/>
-            </w:pPr>
-            <w:r>
-              <w:rPr/>
-            </w:r>
-          </w:p>
-        </w:tc>
-        <w:tc>
-          <w:tcPr>
-            <w:tcW w:w="1048" w:type="dxa"/>
-            <w:tcBorders>
-              <w:top w:val="single" w:sz="4" w:space="0" w:color="000000"/>
-              <w:bottom w:val="single" w:sz="4" w:space="0" w:color="000000"/>
-              <w:right w:val="single" w:sz="4" w:space="0" w:color="000000"/>
-            </w:tcBorders>
-          </w:tcPr>
-          <w:p>
-            <w:pPr>
-              <w:pStyle w:val="Normal"/>
-              <w:spacing w:lineRule="auto" w:line="240" w:before="0" w:after="0"/>
-              <w:rPr/>
-            </w:pPr>
-            <w:r>
-              <w:rPr/>
-            </w:r>
-          </w:p>
-        </w:tc>
-        <w:tc>
-          <w:tcPr>
-            <w:tcW w:w="1492" w:type="dxa"/>
+            <w:tcW w:w="3637" w:type="dxa"/>
             <w:tcBorders>
               <w:top w:val="single" w:sz="4" w:space="0" w:color="000000"/>
               <w:left w:val="single" w:sz="4" w:space="0" w:color="000000"/>
               <w:bottom w:val="single" w:sz="4" w:space="0" w:color="000000"/>
-              <w:right w:val="single" w:sz="4" w:space="0" w:color="000000"/>
             </w:tcBorders>
             <w:shd w:color="auto" w:fill="BFBFBF" w:val="clear"/>
           </w:tcPr>
@@ -484,8 +587,7 @@
         </w:tc>
         <w:tc>
           <w:tcPr>
-            <w:tcW w:w="1919" w:type="dxa"/>
-            <w:gridSpan w:val="2"/>
+            <w:tcW w:w="3107" w:type="dxa"/>
             <w:tcBorders>
               <w:top w:val="single" w:sz="4" w:space="0" w:color="000000"/>
               <w:left w:val="single" w:sz="4" w:space="0" w:color="000000"/>
@@ -522,7 +624,7 @@
       <w:pPr>
         <w:pStyle w:val="Normal"/>
         <w:spacing w:lineRule="auto" w:line="264" w:before="0" w:after="504"/>
-        <w:ind w:left="-5" w:hanging="10"/>
+        <w:ind w:hanging="0"/>
         <w:rPr/>
       </w:pPr>
       <w:r>
@@ -554,19 +656,6 @@
       <w:r>
         <w:rPr/>
         <w:t>L’équipe {{envoyeur}}.</w:t>
-      </w:r>
-    </w:p>
-    <w:p>
-      <w:pPr>
-        <w:pStyle w:val="Normal"/>
-        <w:rPr>
-          <w:sz w:val="18"/>
-        </w:rPr>
-      </w:pPr>
-      <w:r>
-        <w:rPr>
-          <w:sz w:val="18"/>
-        </w:rPr>
       </w:r>
     </w:p>
     <w:p>
@@ -716,37 +805,6 @@
           <w:sz w:val="18"/>
         </w:rPr>
         <w:t>E-Mail : {{email}}</w:t>
-      </w:r>
-    </w:p>
-    <w:p>
-      <w:pPr>
-        <w:pStyle w:val="Normal"/>
-        <w:tabs>
-          <w:tab w:val="clear" w:pos="708"/>
-          <w:tab w:val="center" w:pos="4284" w:leader="none"/>
-          <w:tab w:val="center" w:pos="7748" w:leader="none"/>
-        </w:tabs>
-        <w:spacing w:before="0" w:after="3"/>
-        <w:ind w:left="-15" w:hanging="0"/>
-        <w:rPr>
-          <w:sz w:val="18"/>
-        </w:rPr>
-      </w:pPr>
-      <w:r>
-        <w:rPr>
-          <w:sz w:val="18"/>
-        </w:rPr>
-      </w:r>
-    </w:p>
-    <w:p>
-      <w:pPr>
-        <w:pStyle w:val="Normal"/>
-        <w:spacing w:before="0" w:after="3"/>
-        <w:ind w:left="-5" w:hanging="10"/>
-        <w:rPr/>
-      </w:pPr>
-      <w:r>
-        <w:rPr/>
       </w:r>
     </w:p>
     <w:sectPr>
@@ -1183,6 +1241,13 @@
     <w:qFormat/>
     <w:rPr/>
   </w:style>
+  <w:style w:type="character" w:styleId="SourceText">
+    <w:name w:val="Source Text"/>
+    <w:qFormat/>
+    <w:rPr>
+      <w:rFonts w:ascii="Liberation Mono" w:hAnsi="Liberation Mono" w:eastAsia="Liberation Mono" w:cs="Liberation Mono"/>
+    </w:rPr>
+  </w:style>
   <w:style w:type="paragraph" w:styleId="Heading">
     <w:name w:val="Heading"/>
     <w:basedOn w:val="Normal"/>
@@ -1239,6 +1304,41 @@
     </w:pPr>
     <w:rPr>
       <w:rFonts w:cs="Noto Sans Devanagari"/>
+    </w:rPr>
+  </w:style>
+  <w:style w:type="paragraph" w:styleId="PreformattedText">
+    <w:name w:val="Preformatted Text"/>
+    <w:basedOn w:val="Normal"/>
+    <w:qFormat/>
+    <w:pPr>
+      <w:spacing w:before="0" w:after="0"/>
+    </w:pPr>
+    <w:rPr>
+      <w:rFonts w:ascii="Liberation Mono" w:hAnsi="Liberation Mono" w:eastAsia="Liberation Mono" w:cs="Liberation Mono"/>
+      <w:sz w:val="20"/>
+      <w:szCs w:val="20"/>
+    </w:rPr>
+  </w:style>
+  <w:style w:type="paragraph" w:styleId="TableContents">
+    <w:name w:val="Table Contents"/>
+    <w:basedOn w:val="Normal"/>
+    <w:qFormat/>
+    <w:pPr>
+      <w:suppressLineNumbers/>
+    </w:pPr>
+    <w:rPr/>
+  </w:style>
+  <w:style w:type="paragraph" w:styleId="TableHeading">
+    <w:name w:val="Table Heading"/>
+    <w:basedOn w:val="TableContents"/>
+    <w:qFormat/>
+    <w:pPr>
+      <w:suppressLineNumbers/>
+      <w:jc w:val="center"/>
+    </w:pPr>
+    <w:rPr>
+      <w:b/>
+      <w:bCs/>
     </w:rPr>
   </w:style>
   <w:style w:type="numbering" w:styleId="NoList" w:default="1">

</xml_diff>